<commit_message>
Added unit tests for TsscTopicService
</commit_message>
<xml_diff>
--- a/docs/Diseño de Pruebas.docx
+++ b/docs/Diseño de Pruebas.docx
@@ -486,23 +486,7 @@
                 <w:sz w:val="20"/>
                 <w:szCs w:val="20"/>
               </w:rPr>
-              <w:t>Id=</w:t>
-            </w:r>
-            <w:r>
-              <w:rPr>
-                <w:rFonts w:ascii="Arial" w:hAnsi="Arial" w:cs="Arial"/>
-                <w:sz w:val="20"/>
-                <w:szCs w:val="20"/>
-              </w:rPr>
-              <w:t>1</w:t>
-            </w:r>
-            <w:r>
-              <w:rPr>
-                <w:rFonts w:ascii="Arial" w:hAnsi="Arial" w:cs="Arial"/>
-                <w:sz w:val="20"/>
-                <w:szCs w:val="20"/>
-              </w:rPr>
-              <w:t xml:space="preserve">, descripción=” Descripción”, </w:t>
+              <w:t xml:space="preserve">Id=1, descripción=” Descripción”, </w:t>
             </w:r>
             <w:proofErr w:type="spellStart"/>
             <w:r>
@@ -574,23 +558,7 @@
                 <w:sz w:val="20"/>
                 <w:szCs w:val="20"/>
               </w:rPr>
-              <w:t xml:space="preserve"> </w:t>
-            </w:r>
-            <w:r>
-              <w:rPr>
-                <w:rFonts w:ascii="Arial" w:hAnsi="Arial" w:cs="Arial"/>
-                <w:sz w:val="20"/>
-                <w:szCs w:val="20"/>
-              </w:rPr>
-              <w:t>2</w:t>
-            </w:r>
-            <w:r>
-              <w:rPr>
-                <w:rFonts w:ascii="Arial" w:hAnsi="Arial" w:cs="Arial"/>
-                <w:sz w:val="20"/>
-                <w:szCs w:val="20"/>
-              </w:rPr>
-              <w:t xml:space="preserve">”, </w:t>
+              <w:t xml:space="preserve"> 2”, </w:t>
             </w:r>
             <w:proofErr w:type="spellStart"/>
             <w:r>
@@ -626,57 +594,25 @@
                 <w:sz w:val="20"/>
                 <w:szCs w:val="20"/>
               </w:rPr>
-              <w:t>=</w:t>
-            </w:r>
-            <w:r>
-              <w:rPr>
-                <w:rFonts w:ascii="Arial" w:hAnsi="Arial" w:cs="Arial"/>
-                <w:sz w:val="20"/>
-                <w:szCs w:val="20"/>
-              </w:rPr>
-              <w:t>0</w:t>
-            </w:r>
-            <w:r>
-              <w:rPr>
-                <w:rFonts w:ascii="Arial" w:hAnsi="Arial" w:cs="Arial"/>
-                <w:sz w:val="20"/>
-                <w:szCs w:val="20"/>
-              </w:rPr>
-              <w:t xml:space="preserve">, </w:t>
-            </w:r>
-            <w:proofErr w:type="spellStart"/>
-            <w:r>
-              <w:rPr>
-                <w:rFonts w:ascii="Arial" w:hAnsi="Arial" w:cs="Arial"/>
-                <w:sz w:val="20"/>
-                <w:szCs w:val="20"/>
-              </w:rPr>
-              <w:t>default</w:t>
-            </w:r>
-            <w:r>
-              <w:rPr>
-                <w:rFonts w:ascii="Arial" w:hAnsi="Arial" w:cs="Arial"/>
-                <w:sz w:val="20"/>
-                <w:szCs w:val="20"/>
-              </w:rPr>
-              <w:t>Sprints</w:t>
-            </w:r>
-            <w:proofErr w:type="spellEnd"/>
-            <w:r>
-              <w:rPr>
-                <w:rFonts w:ascii="Arial" w:hAnsi="Arial" w:cs="Arial"/>
-                <w:sz w:val="20"/>
-                <w:szCs w:val="20"/>
-              </w:rPr>
-              <w:t>=</w:t>
-            </w:r>
-            <w:r>
-              <w:rPr>
-                <w:rFonts w:ascii="Arial" w:hAnsi="Arial" w:cs="Arial"/>
-                <w:sz w:val="20"/>
-                <w:szCs w:val="20"/>
-              </w:rPr>
-              <w:t>3</w:t>
+              <w:t xml:space="preserve">=0, </w:t>
+            </w:r>
+            <w:proofErr w:type="spellStart"/>
+            <w:r>
+              <w:rPr>
+                <w:rFonts w:ascii="Arial" w:hAnsi="Arial" w:cs="Arial"/>
+                <w:sz w:val="20"/>
+                <w:szCs w:val="20"/>
+              </w:rPr>
+              <w:t>defaultSprints</w:t>
+            </w:r>
+            <w:proofErr w:type="spellEnd"/>
+            <w:r>
+              <w:rPr>
+                <w:rFonts w:ascii="Arial" w:hAnsi="Arial" w:cs="Arial"/>
+                <w:sz w:val="20"/>
+                <w:szCs w:val="20"/>
+              </w:rPr>
+              <w:t>=3</w:t>
             </w:r>
           </w:p>
         </w:tc>
@@ -792,23 +728,7 @@
                 <w:sz w:val="20"/>
                 <w:szCs w:val="20"/>
               </w:rPr>
-              <w:t>Id=</w:t>
-            </w:r>
-            <w:r>
-              <w:rPr>
-                <w:rFonts w:ascii="Arial" w:hAnsi="Arial" w:cs="Arial"/>
-                <w:sz w:val="20"/>
-                <w:szCs w:val="20"/>
-              </w:rPr>
-              <w:t>2</w:t>
-            </w:r>
-            <w:r>
-              <w:rPr>
-                <w:rFonts w:ascii="Arial" w:hAnsi="Arial" w:cs="Arial"/>
-                <w:sz w:val="20"/>
-                <w:szCs w:val="20"/>
-              </w:rPr>
-              <w:t xml:space="preserve">, descripción=” Descripción”, </w:t>
+              <w:t xml:space="preserve">Id=2, descripción=” Descripción”, </w:t>
             </w:r>
             <w:proofErr w:type="spellStart"/>
             <w:r>
@@ -836,196 +756,172 @@
                 <w:szCs w:val="20"/>
               </w:rPr>
               <w:t>null</w:t>
+            </w:r>
+            <w:proofErr w:type="spellEnd"/>
+            <w:r>
+              <w:rPr>
+                <w:rFonts w:ascii="Arial" w:hAnsi="Arial" w:cs="Arial"/>
+                <w:sz w:val="20"/>
+                <w:szCs w:val="20"/>
+              </w:rPr>
+              <w:t xml:space="preserve">, </w:t>
+            </w:r>
+            <w:proofErr w:type="spellStart"/>
+            <w:r>
+              <w:rPr>
+                <w:rFonts w:ascii="Arial" w:hAnsi="Arial" w:cs="Arial"/>
+                <w:sz w:val="20"/>
+                <w:szCs w:val="20"/>
+              </w:rPr>
+              <w:t>Name</w:t>
+            </w:r>
+            <w:proofErr w:type="spellEnd"/>
+            <w:r>
+              <w:rPr>
+                <w:rFonts w:ascii="Arial" w:hAnsi="Arial" w:cs="Arial"/>
+                <w:sz w:val="20"/>
+                <w:szCs w:val="20"/>
+              </w:rPr>
+              <w:t>=”</w:t>
+            </w:r>
+            <w:proofErr w:type="spellStart"/>
+            <w:r>
+              <w:rPr>
+                <w:rFonts w:ascii="Arial" w:hAnsi="Arial" w:cs="Arial"/>
+                <w:sz w:val="20"/>
+                <w:szCs w:val="20"/>
+              </w:rPr>
+              <w:t>Topic</w:t>
+            </w:r>
+            <w:proofErr w:type="spellEnd"/>
+            <w:r>
+              <w:rPr>
+                <w:rFonts w:ascii="Arial" w:hAnsi="Arial" w:cs="Arial"/>
+                <w:sz w:val="20"/>
+                <w:szCs w:val="20"/>
+              </w:rPr>
+              <w:t xml:space="preserve"> 3”, </w:t>
+            </w:r>
+            <w:proofErr w:type="spellStart"/>
+            <w:r>
+              <w:rPr>
+                <w:rFonts w:ascii="Arial" w:hAnsi="Arial" w:cs="Arial"/>
+                <w:sz w:val="20"/>
+                <w:szCs w:val="20"/>
+              </w:rPr>
+              <w:t>groupPrefix</w:t>
+            </w:r>
+            <w:proofErr w:type="spellEnd"/>
+            <w:r>
+              <w:rPr>
+                <w:rFonts w:ascii="Arial" w:hAnsi="Arial" w:cs="Arial"/>
+                <w:sz w:val="20"/>
+                <w:szCs w:val="20"/>
+              </w:rPr>
+              <w:t xml:space="preserve">=”G1”, </w:t>
+            </w:r>
+            <w:proofErr w:type="spellStart"/>
+            <w:r>
+              <w:rPr>
+                <w:rFonts w:ascii="Arial" w:hAnsi="Arial" w:cs="Arial"/>
+                <w:sz w:val="20"/>
+                <w:szCs w:val="20"/>
+              </w:rPr>
+              <w:t>defaultGroups</w:t>
+            </w:r>
+            <w:proofErr w:type="spellEnd"/>
+            <w:r>
+              <w:rPr>
+                <w:rFonts w:ascii="Arial" w:hAnsi="Arial" w:cs="Arial"/>
+                <w:sz w:val="20"/>
+                <w:szCs w:val="20"/>
+              </w:rPr>
+              <w:t xml:space="preserve">=3, </w:t>
+            </w:r>
+            <w:proofErr w:type="spellStart"/>
+            <w:r>
+              <w:rPr>
+                <w:rFonts w:ascii="Arial" w:hAnsi="Arial" w:cs="Arial"/>
+                <w:sz w:val="20"/>
+                <w:szCs w:val="20"/>
+              </w:rPr>
+              <w:t>defaultSprints</w:t>
+            </w:r>
+            <w:proofErr w:type="spellEnd"/>
+            <w:r>
+              <w:rPr>
+                <w:rFonts w:ascii="Arial" w:hAnsi="Arial" w:cs="Arial"/>
+                <w:sz w:val="20"/>
+                <w:szCs w:val="20"/>
+              </w:rPr>
+              <w:t>=0</w:t>
+            </w:r>
+          </w:p>
+        </w:tc>
+        <w:tc>
+          <w:tcPr>
+            <w:tcW w:w="2551" w:type="dxa"/>
+            <w:vAlign w:val="center"/>
+          </w:tcPr>
+          <w:p>
+            <w:pPr>
+              <w:rPr>
+                <w:rFonts w:ascii="Arial" w:hAnsi="Arial" w:cs="Arial"/>
+                <w:sz w:val="20"/>
+                <w:szCs w:val="20"/>
+              </w:rPr>
+            </w:pPr>
+            <w:r>
+              <w:rPr>
+                <w:rFonts w:ascii="Arial" w:hAnsi="Arial" w:cs="Arial"/>
+                <w:sz w:val="20"/>
+                <w:szCs w:val="20"/>
+              </w:rPr>
+              <w:t xml:space="preserve">No se guarda el </w:t>
+            </w:r>
+            <w:proofErr w:type="spellStart"/>
+            <w:r>
+              <w:rPr>
+                <w:rFonts w:ascii="Arial" w:hAnsi="Arial" w:cs="Arial"/>
+                <w:sz w:val="20"/>
+                <w:szCs w:val="20"/>
+              </w:rPr>
+              <w:t>topic</w:t>
+            </w:r>
+            <w:proofErr w:type="spellEnd"/>
+            <w:r>
+              <w:rPr>
+                <w:rFonts w:ascii="Arial" w:hAnsi="Arial" w:cs="Arial"/>
+                <w:sz w:val="20"/>
+                <w:szCs w:val="20"/>
+              </w:rPr>
+              <w:t xml:space="preserve"> ya que el </w:t>
+            </w:r>
+            <w:r>
+              <w:rPr>
+                <w:rFonts w:ascii="Arial" w:hAnsi="Arial" w:cs="Arial"/>
+                <w:sz w:val="20"/>
+                <w:szCs w:val="20"/>
+              </w:rPr>
+              <w:t>número</w:t>
+            </w:r>
+            <w:r>
+              <w:rPr>
+                <w:rFonts w:ascii="Arial" w:hAnsi="Arial" w:cs="Arial"/>
+                <w:sz w:val="20"/>
+                <w:szCs w:val="20"/>
+              </w:rPr>
+              <w:t xml:space="preserve"> </w:t>
             </w:r>
             <w:bookmarkStart w:id="0" w:name="_GoBack"/>
             <w:bookmarkEnd w:id="0"/>
-            <w:proofErr w:type="spellEnd"/>
-            <w:r>
-              <w:rPr>
-                <w:rFonts w:ascii="Arial" w:hAnsi="Arial" w:cs="Arial"/>
-                <w:sz w:val="20"/>
-                <w:szCs w:val="20"/>
-              </w:rPr>
-              <w:t xml:space="preserve">, </w:t>
-            </w:r>
-            <w:proofErr w:type="spellStart"/>
-            <w:r>
-              <w:rPr>
-                <w:rFonts w:ascii="Arial" w:hAnsi="Arial" w:cs="Arial"/>
-                <w:sz w:val="20"/>
-                <w:szCs w:val="20"/>
-              </w:rPr>
-              <w:t>Name</w:t>
-            </w:r>
-            <w:proofErr w:type="spellEnd"/>
-            <w:r>
-              <w:rPr>
-                <w:rFonts w:ascii="Arial" w:hAnsi="Arial" w:cs="Arial"/>
-                <w:sz w:val="20"/>
-                <w:szCs w:val="20"/>
-              </w:rPr>
-              <w:t>=”</w:t>
-            </w:r>
-            <w:proofErr w:type="spellStart"/>
-            <w:r>
-              <w:rPr>
-                <w:rFonts w:ascii="Arial" w:hAnsi="Arial" w:cs="Arial"/>
-                <w:sz w:val="20"/>
-                <w:szCs w:val="20"/>
-              </w:rPr>
-              <w:t>Topic</w:t>
-            </w:r>
-            <w:proofErr w:type="spellEnd"/>
-            <w:r>
-              <w:rPr>
-                <w:rFonts w:ascii="Arial" w:hAnsi="Arial" w:cs="Arial"/>
-                <w:sz w:val="20"/>
-                <w:szCs w:val="20"/>
-              </w:rPr>
-              <w:t xml:space="preserve"> </w:t>
-            </w:r>
-            <w:r>
-              <w:rPr>
-                <w:rFonts w:ascii="Arial" w:hAnsi="Arial" w:cs="Arial"/>
-                <w:sz w:val="20"/>
-                <w:szCs w:val="20"/>
-              </w:rPr>
-              <w:t>3</w:t>
-            </w:r>
-            <w:r>
-              <w:rPr>
-                <w:rFonts w:ascii="Arial" w:hAnsi="Arial" w:cs="Arial"/>
-                <w:sz w:val="20"/>
-                <w:szCs w:val="20"/>
-              </w:rPr>
-              <w:t xml:space="preserve">”, </w:t>
-            </w:r>
-            <w:proofErr w:type="spellStart"/>
-            <w:r>
-              <w:rPr>
-                <w:rFonts w:ascii="Arial" w:hAnsi="Arial" w:cs="Arial"/>
-                <w:sz w:val="20"/>
-                <w:szCs w:val="20"/>
-              </w:rPr>
-              <w:t>groupPrefix</w:t>
-            </w:r>
-            <w:proofErr w:type="spellEnd"/>
-            <w:r>
-              <w:rPr>
-                <w:rFonts w:ascii="Arial" w:hAnsi="Arial" w:cs="Arial"/>
-                <w:sz w:val="20"/>
-                <w:szCs w:val="20"/>
-              </w:rPr>
-              <w:t xml:space="preserve">=”G1”, </w:t>
-            </w:r>
-            <w:proofErr w:type="spellStart"/>
-            <w:r>
-              <w:rPr>
-                <w:rFonts w:ascii="Arial" w:hAnsi="Arial" w:cs="Arial"/>
-                <w:sz w:val="20"/>
-                <w:szCs w:val="20"/>
-              </w:rPr>
-              <w:t>defaultGroups</w:t>
-            </w:r>
-            <w:proofErr w:type="spellEnd"/>
-            <w:r>
-              <w:rPr>
-                <w:rFonts w:ascii="Arial" w:hAnsi="Arial" w:cs="Arial"/>
-                <w:sz w:val="20"/>
-                <w:szCs w:val="20"/>
-              </w:rPr>
-              <w:t>=</w:t>
-            </w:r>
-            <w:r>
-              <w:rPr>
-                <w:rFonts w:ascii="Arial" w:hAnsi="Arial" w:cs="Arial"/>
-                <w:sz w:val="20"/>
-                <w:szCs w:val="20"/>
-              </w:rPr>
-              <w:t>3</w:t>
-            </w:r>
-            <w:r>
-              <w:rPr>
-                <w:rFonts w:ascii="Arial" w:hAnsi="Arial" w:cs="Arial"/>
-                <w:sz w:val="20"/>
-                <w:szCs w:val="20"/>
-              </w:rPr>
-              <w:t xml:space="preserve">, </w:t>
-            </w:r>
-            <w:proofErr w:type="spellStart"/>
-            <w:r>
-              <w:rPr>
-                <w:rFonts w:ascii="Arial" w:hAnsi="Arial" w:cs="Arial"/>
-                <w:sz w:val="20"/>
-                <w:szCs w:val="20"/>
-              </w:rPr>
-              <w:t>default</w:t>
-            </w:r>
-            <w:r>
-              <w:rPr>
-                <w:rFonts w:ascii="Arial" w:hAnsi="Arial" w:cs="Arial"/>
-                <w:sz w:val="20"/>
-                <w:szCs w:val="20"/>
-              </w:rPr>
-              <w:t>Sprints</w:t>
-            </w:r>
-            <w:proofErr w:type="spellEnd"/>
-            <w:r>
-              <w:rPr>
-                <w:rFonts w:ascii="Arial" w:hAnsi="Arial" w:cs="Arial"/>
-                <w:sz w:val="20"/>
-                <w:szCs w:val="20"/>
-              </w:rPr>
-              <w:t>=</w:t>
-            </w:r>
-            <w:r>
-              <w:rPr>
-                <w:rFonts w:ascii="Arial" w:hAnsi="Arial" w:cs="Arial"/>
-                <w:sz w:val="20"/>
-                <w:szCs w:val="20"/>
-              </w:rPr>
-              <w:t>0</w:t>
-            </w:r>
-          </w:p>
-        </w:tc>
-        <w:tc>
-          <w:tcPr>
-            <w:tcW w:w="2551" w:type="dxa"/>
-            <w:vAlign w:val="center"/>
-          </w:tcPr>
-          <w:p>
-            <w:pPr>
-              <w:rPr>
-                <w:rFonts w:ascii="Arial" w:hAnsi="Arial" w:cs="Arial"/>
-                <w:sz w:val="20"/>
-                <w:szCs w:val="20"/>
-              </w:rPr>
-            </w:pPr>
-            <w:r>
-              <w:rPr>
-                <w:rFonts w:ascii="Arial" w:hAnsi="Arial" w:cs="Arial"/>
-                <w:sz w:val="20"/>
-                <w:szCs w:val="20"/>
-              </w:rPr>
-              <w:t xml:space="preserve">No se guarda el </w:t>
-            </w:r>
-            <w:proofErr w:type="spellStart"/>
-            <w:r>
-              <w:rPr>
-                <w:rFonts w:ascii="Arial" w:hAnsi="Arial" w:cs="Arial"/>
-                <w:sz w:val="20"/>
-                <w:szCs w:val="20"/>
-              </w:rPr>
-              <w:t>topic</w:t>
-            </w:r>
-            <w:proofErr w:type="spellEnd"/>
-            <w:r>
-              <w:rPr>
-                <w:rFonts w:ascii="Arial" w:hAnsi="Arial" w:cs="Arial"/>
-                <w:sz w:val="20"/>
-                <w:szCs w:val="20"/>
-              </w:rPr>
-              <w:t xml:space="preserve"> ya que el numero de </w:t>
+            <w:r>
+              <w:rPr>
+                <w:rFonts w:ascii="Arial" w:hAnsi="Arial" w:cs="Arial"/>
+                <w:sz w:val="20"/>
+                <w:szCs w:val="20"/>
+              </w:rPr>
+              <w:t xml:space="preserve">de </w:t>
             </w:r>
             <w:proofErr w:type="spellStart"/>
             <w:r>
@@ -1198,10 +1094,3315 @@
           </w:p>
         </w:tc>
       </w:tr>
+      <w:tr>
+        <w:trPr>
+          <w:trHeight w:val="420"/>
+        </w:trPr>
+        <w:tc>
+          <w:tcPr>
+            <w:tcW w:w="2553" w:type="dxa"/>
+          </w:tcPr>
+          <w:p>
+            <w:proofErr w:type="spellStart"/>
+            <w:r>
+              <w:t>save</w:t>
+            </w:r>
+            <w:proofErr w:type="spellEnd"/>
+            <w:r>
+              <w:t>(</w:t>
+            </w:r>
+            <w:proofErr w:type="spellStart"/>
+            <w:r>
+              <w:t>TsscTopic</w:t>
+            </w:r>
+            <w:proofErr w:type="spellEnd"/>
+            <w:r>
+              <w:t xml:space="preserve"> </w:t>
+            </w:r>
+            <w:proofErr w:type="spellStart"/>
+            <w:r>
+              <w:t>tsscTopic</w:t>
+            </w:r>
+            <w:proofErr w:type="spellEnd"/>
+            <w:r>
+              <w:t>)</w:t>
+            </w:r>
+          </w:p>
+        </w:tc>
+        <w:tc>
+          <w:tcPr>
+            <w:tcW w:w="3260" w:type="dxa"/>
+          </w:tcPr>
+          <w:p>
+            <w:pPr>
+              <w:rPr>
+                <w:lang w:val="en-US"/>
+              </w:rPr>
+            </w:pPr>
+            <w:r>
+              <w:rPr>
+                <w:rFonts w:ascii="Arial" w:hAnsi="Arial" w:cs="Arial"/>
+                <w:sz w:val="20"/>
+                <w:szCs w:val="20"/>
+                <w:lang w:val="en-US"/>
+              </w:rPr>
+              <w:t xml:space="preserve">Id=0, </w:t>
+            </w:r>
+            <w:proofErr w:type="spellStart"/>
+            <w:r>
+              <w:rPr>
+                <w:rFonts w:ascii="Arial" w:hAnsi="Arial" w:cs="Arial"/>
+                <w:sz w:val="20"/>
+                <w:szCs w:val="20"/>
+                <w:lang w:val="en-US"/>
+              </w:rPr>
+              <w:t>descripción</w:t>
+            </w:r>
+            <w:proofErr w:type="spellEnd"/>
+            <w:r>
+              <w:rPr>
+                <w:rFonts w:ascii="Arial" w:hAnsi="Arial" w:cs="Arial"/>
+                <w:sz w:val="20"/>
+                <w:szCs w:val="20"/>
+                <w:lang w:val="en-US"/>
+              </w:rPr>
+              <w:t>=”</w:t>
+            </w:r>
+            <w:proofErr w:type="spellStart"/>
+            <w:r>
+              <w:rPr>
+                <w:rFonts w:ascii="Arial" w:hAnsi="Arial" w:cs="Arial"/>
+                <w:sz w:val="20"/>
+                <w:szCs w:val="20"/>
+                <w:lang w:val="en-US"/>
+              </w:rPr>
+              <w:t>Descripción</w:t>
+            </w:r>
+            <w:proofErr w:type="spellEnd"/>
+            <w:r>
+              <w:rPr>
+                <w:rFonts w:ascii="Arial" w:hAnsi="Arial" w:cs="Arial"/>
+                <w:sz w:val="20"/>
+                <w:szCs w:val="20"/>
+                <w:lang w:val="en-US"/>
+              </w:rPr>
+              <w:t xml:space="preserve"> Up</w:t>
+            </w:r>
+            <w:r>
+              <w:rPr>
+                <w:rFonts w:ascii="Arial" w:hAnsi="Arial" w:cs="Arial"/>
+                <w:sz w:val="20"/>
+                <w:szCs w:val="20"/>
+                <w:lang w:val="en-US"/>
+              </w:rPr>
+              <w:t>date</w:t>
+            </w:r>
+            <w:r>
+              <w:rPr>
+                <w:rFonts w:ascii="Arial" w:hAnsi="Arial" w:cs="Arial"/>
+                <w:sz w:val="20"/>
+                <w:szCs w:val="20"/>
+                <w:lang w:val="en-US"/>
+              </w:rPr>
+              <w:t xml:space="preserve">”, </w:t>
+            </w:r>
+            <w:proofErr w:type="spellStart"/>
+            <w:r>
+              <w:rPr>
+                <w:rFonts w:ascii="Arial" w:hAnsi="Arial" w:cs="Arial"/>
+                <w:sz w:val="20"/>
+                <w:szCs w:val="20"/>
+                <w:lang w:val="en-US"/>
+              </w:rPr>
+              <w:t>tsscStories</w:t>
+            </w:r>
+            <w:proofErr w:type="spellEnd"/>
+            <w:r>
+              <w:rPr>
+                <w:rFonts w:ascii="Arial" w:hAnsi="Arial" w:cs="Arial"/>
+                <w:sz w:val="20"/>
+                <w:szCs w:val="20"/>
+                <w:lang w:val="en-US"/>
+              </w:rPr>
+              <w:t xml:space="preserve">=null, Name=”Topic </w:t>
+            </w:r>
+            <w:r>
+              <w:rPr>
+                <w:rFonts w:ascii="Arial" w:hAnsi="Arial" w:cs="Arial"/>
+                <w:sz w:val="20"/>
+                <w:szCs w:val="20"/>
+                <w:lang w:val="en-US"/>
+              </w:rPr>
+              <w:t xml:space="preserve">Update </w:t>
+            </w:r>
+            <w:r>
+              <w:rPr>
+                <w:rFonts w:ascii="Arial" w:hAnsi="Arial" w:cs="Arial"/>
+                <w:sz w:val="20"/>
+                <w:szCs w:val="20"/>
+                <w:lang w:val="en-US"/>
+              </w:rPr>
+              <w:t xml:space="preserve">1”, </w:t>
+            </w:r>
+            <w:proofErr w:type="spellStart"/>
+            <w:r>
+              <w:rPr>
+                <w:rFonts w:ascii="Arial" w:hAnsi="Arial" w:cs="Arial"/>
+                <w:sz w:val="20"/>
+                <w:szCs w:val="20"/>
+                <w:lang w:val="en-US"/>
+              </w:rPr>
+              <w:t>groupPrefix</w:t>
+            </w:r>
+            <w:proofErr w:type="spellEnd"/>
+            <w:r>
+              <w:rPr>
+                <w:rFonts w:ascii="Arial" w:hAnsi="Arial" w:cs="Arial"/>
+                <w:sz w:val="20"/>
+                <w:szCs w:val="20"/>
+                <w:lang w:val="en-US"/>
+              </w:rPr>
+              <w:t>=”G1</w:t>
+            </w:r>
+            <w:r>
+              <w:rPr>
+                <w:rFonts w:ascii="Arial" w:hAnsi="Arial" w:cs="Arial"/>
+                <w:sz w:val="20"/>
+                <w:szCs w:val="20"/>
+                <w:lang w:val="en-US"/>
+              </w:rPr>
+              <w:t>U</w:t>
+            </w:r>
+            <w:r>
+              <w:rPr>
+                <w:rFonts w:ascii="Arial" w:hAnsi="Arial" w:cs="Arial"/>
+                <w:sz w:val="20"/>
+                <w:szCs w:val="20"/>
+                <w:lang w:val="en-US"/>
+              </w:rPr>
+              <w:t xml:space="preserve">”, </w:t>
+            </w:r>
+            <w:proofErr w:type="spellStart"/>
+            <w:r>
+              <w:rPr>
+                <w:rFonts w:ascii="Arial" w:hAnsi="Arial" w:cs="Arial"/>
+                <w:sz w:val="20"/>
+                <w:szCs w:val="20"/>
+                <w:lang w:val="en-US"/>
+              </w:rPr>
+              <w:t>defaultGroups</w:t>
+            </w:r>
+            <w:proofErr w:type="spellEnd"/>
+            <w:r>
+              <w:rPr>
+                <w:rFonts w:ascii="Arial" w:hAnsi="Arial" w:cs="Arial"/>
+                <w:sz w:val="20"/>
+                <w:szCs w:val="20"/>
+                <w:lang w:val="en-US"/>
+              </w:rPr>
+              <w:t>=</w:t>
+            </w:r>
+            <w:r>
+              <w:rPr>
+                <w:rFonts w:ascii="Arial" w:hAnsi="Arial" w:cs="Arial"/>
+                <w:sz w:val="20"/>
+                <w:szCs w:val="20"/>
+                <w:lang w:val="en-US"/>
+              </w:rPr>
+              <w:t>4</w:t>
+            </w:r>
+            <w:r>
+              <w:rPr>
+                <w:rFonts w:ascii="Arial" w:hAnsi="Arial" w:cs="Arial"/>
+                <w:sz w:val="20"/>
+                <w:szCs w:val="20"/>
+                <w:lang w:val="en-US"/>
+              </w:rPr>
+              <w:t xml:space="preserve">, </w:t>
+            </w:r>
+            <w:proofErr w:type="spellStart"/>
+            <w:r>
+              <w:rPr>
+                <w:rFonts w:ascii="Arial" w:hAnsi="Arial" w:cs="Arial"/>
+                <w:sz w:val="20"/>
+                <w:szCs w:val="20"/>
+                <w:lang w:val="en-US"/>
+              </w:rPr>
+              <w:t>defaultGroups</w:t>
+            </w:r>
+            <w:proofErr w:type="spellEnd"/>
+            <w:r>
+              <w:rPr>
+                <w:rFonts w:ascii="Arial" w:hAnsi="Arial" w:cs="Arial"/>
+                <w:sz w:val="20"/>
+                <w:szCs w:val="20"/>
+                <w:lang w:val="en-US"/>
+              </w:rPr>
+              <w:t>=</w:t>
+            </w:r>
+            <w:r>
+              <w:rPr>
+                <w:rFonts w:ascii="Arial" w:hAnsi="Arial" w:cs="Arial"/>
+                <w:sz w:val="20"/>
+                <w:szCs w:val="20"/>
+                <w:lang w:val="en-US"/>
+              </w:rPr>
+              <w:t>4</w:t>
+            </w:r>
+          </w:p>
+        </w:tc>
+        <w:tc>
+          <w:tcPr>
+            <w:tcW w:w="2551" w:type="dxa"/>
+          </w:tcPr>
+          <w:p>
+            <w:pPr>
+              <w:rPr>
+                <w:rFonts w:ascii="Arial" w:hAnsi="Arial" w:cs="Arial"/>
+                <w:sz w:val="20"/>
+                <w:szCs w:val="20"/>
+              </w:rPr>
+            </w:pPr>
+            <w:r>
+              <w:rPr>
+                <w:rFonts w:ascii="Arial" w:hAnsi="Arial" w:cs="Arial"/>
+                <w:sz w:val="20"/>
+                <w:szCs w:val="20"/>
+              </w:rPr>
+              <w:t xml:space="preserve">Se </w:t>
+            </w:r>
+            <w:r>
+              <w:rPr>
+                <w:rFonts w:ascii="Arial" w:hAnsi="Arial" w:cs="Arial"/>
+                <w:sz w:val="20"/>
+                <w:szCs w:val="20"/>
+              </w:rPr>
+              <w:t>actualiza los campos correctamente</w:t>
+            </w:r>
+            <w:r>
+              <w:rPr>
+                <w:rFonts w:ascii="Arial" w:hAnsi="Arial" w:cs="Arial"/>
+                <w:sz w:val="20"/>
+                <w:szCs w:val="20"/>
+              </w:rPr>
+              <w:t xml:space="preserve"> </w:t>
+            </w:r>
+            <w:r>
+              <w:rPr>
+                <w:rFonts w:ascii="Arial" w:hAnsi="Arial" w:cs="Arial"/>
+                <w:sz w:val="20"/>
+                <w:szCs w:val="20"/>
+              </w:rPr>
+              <w:t>d</w:t>
+            </w:r>
+            <w:r>
+              <w:rPr>
+                <w:rFonts w:ascii="Arial" w:hAnsi="Arial" w:cs="Arial"/>
+                <w:sz w:val="20"/>
+                <w:szCs w:val="20"/>
+              </w:rPr>
+              <w:t xml:space="preserve">el </w:t>
+            </w:r>
+            <w:proofErr w:type="spellStart"/>
+            <w:r>
+              <w:rPr>
+                <w:rFonts w:ascii="Arial" w:hAnsi="Arial" w:cs="Arial"/>
+                <w:sz w:val="20"/>
+                <w:szCs w:val="20"/>
+              </w:rPr>
+              <w:t>Topic</w:t>
+            </w:r>
+            <w:proofErr w:type="spellEnd"/>
+            <w:r>
+              <w:rPr>
+                <w:rFonts w:ascii="Arial" w:hAnsi="Arial" w:cs="Arial"/>
+                <w:sz w:val="20"/>
+                <w:szCs w:val="20"/>
+              </w:rPr>
+              <w:t xml:space="preserve"> sin generar excepciones</w:t>
+            </w:r>
+          </w:p>
+        </w:tc>
+        <w:tc>
+          <w:tcPr>
+            <w:tcW w:w="3544" w:type="dxa"/>
+          </w:tcPr>
+          <w:p>
+            <w:pPr>
+              <w:rPr>
+                <w:rFonts w:ascii="Arial" w:hAnsi="Arial" w:cs="Arial"/>
+                <w:sz w:val="20"/>
+                <w:szCs w:val="20"/>
+              </w:rPr>
+            </w:pPr>
+          </w:p>
+        </w:tc>
+      </w:tr>
+      <w:tr>
+        <w:trPr>
+          <w:trHeight w:val="413"/>
+        </w:trPr>
+        <w:tc>
+          <w:tcPr>
+            <w:tcW w:w="2553" w:type="dxa"/>
+          </w:tcPr>
+          <w:p>
+            <w:pPr>
+              <w:rPr>
+                <w:rFonts w:ascii="Arial" w:hAnsi="Arial" w:cs="Arial"/>
+                <w:sz w:val="20"/>
+                <w:szCs w:val="20"/>
+              </w:rPr>
+            </w:pPr>
+            <w:proofErr w:type="spellStart"/>
+            <w:r>
+              <w:t>save</w:t>
+            </w:r>
+            <w:proofErr w:type="spellEnd"/>
+            <w:r>
+              <w:t>(</w:t>
+            </w:r>
+            <w:proofErr w:type="spellStart"/>
+            <w:r>
+              <w:t>TsscTopic</w:t>
+            </w:r>
+            <w:proofErr w:type="spellEnd"/>
+            <w:r>
+              <w:t xml:space="preserve"> </w:t>
+            </w:r>
+            <w:proofErr w:type="spellStart"/>
+            <w:r>
+              <w:t>tsscTopic</w:t>
+            </w:r>
+            <w:proofErr w:type="spellEnd"/>
+            <w:r>
+              <w:t>)</w:t>
+            </w:r>
+          </w:p>
+        </w:tc>
+        <w:tc>
+          <w:tcPr>
+            <w:tcW w:w="3260" w:type="dxa"/>
+          </w:tcPr>
+          <w:p>
+            <w:pPr>
+              <w:rPr>
+                <w:rFonts w:ascii="Arial" w:hAnsi="Arial" w:cs="Arial"/>
+                <w:sz w:val="20"/>
+                <w:szCs w:val="20"/>
+              </w:rPr>
+            </w:pPr>
+            <w:r>
+              <w:rPr>
+                <w:rFonts w:ascii="Arial" w:hAnsi="Arial" w:cs="Arial"/>
+                <w:sz w:val="20"/>
+                <w:szCs w:val="20"/>
+              </w:rPr>
+              <w:t xml:space="preserve">Id=1, descripción=” Descripción”, </w:t>
+            </w:r>
+            <w:proofErr w:type="spellStart"/>
+            <w:r>
+              <w:rPr>
+                <w:rFonts w:ascii="Arial" w:hAnsi="Arial" w:cs="Arial"/>
+                <w:sz w:val="20"/>
+                <w:szCs w:val="20"/>
+              </w:rPr>
+              <w:t>tsscStories</w:t>
+            </w:r>
+            <w:proofErr w:type="spellEnd"/>
+            <w:r>
+              <w:rPr>
+                <w:rFonts w:ascii="Arial" w:hAnsi="Arial" w:cs="Arial"/>
+                <w:sz w:val="20"/>
+                <w:szCs w:val="20"/>
+              </w:rPr>
+              <w:t>=</w:t>
+            </w:r>
+            <w:proofErr w:type="spellStart"/>
+            <w:r>
+              <w:rPr>
+                <w:rFonts w:ascii="Arial" w:hAnsi="Arial" w:cs="Arial"/>
+                <w:sz w:val="20"/>
+                <w:szCs w:val="20"/>
+              </w:rPr>
+              <w:t>null</w:t>
+            </w:r>
+            <w:proofErr w:type="spellEnd"/>
+            <w:r>
+              <w:rPr>
+                <w:rFonts w:ascii="Arial" w:hAnsi="Arial" w:cs="Arial"/>
+                <w:sz w:val="20"/>
+                <w:szCs w:val="20"/>
+              </w:rPr>
+              <w:t xml:space="preserve">, </w:t>
+            </w:r>
+            <w:proofErr w:type="spellStart"/>
+            <w:r>
+              <w:rPr>
+                <w:rFonts w:ascii="Arial" w:hAnsi="Arial" w:cs="Arial"/>
+                <w:sz w:val="20"/>
+                <w:szCs w:val="20"/>
+              </w:rPr>
+              <w:t>Name</w:t>
+            </w:r>
+            <w:proofErr w:type="spellEnd"/>
+            <w:r>
+              <w:rPr>
+                <w:rFonts w:ascii="Arial" w:hAnsi="Arial" w:cs="Arial"/>
+                <w:sz w:val="20"/>
+                <w:szCs w:val="20"/>
+              </w:rPr>
+              <w:t>=”</w:t>
+            </w:r>
+            <w:proofErr w:type="spellStart"/>
+            <w:r>
+              <w:rPr>
+                <w:rFonts w:ascii="Arial" w:hAnsi="Arial" w:cs="Arial"/>
+                <w:sz w:val="20"/>
+                <w:szCs w:val="20"/>
+              </w:rPr>
+              <w:t>Topic</w:t>
+            </w:r>
+            <w:proofErr w:type="spellEnd"/>
+            <w:r>
+              <w:rPr>
+                <w:rFonts w:ascii="Arial" w:hAnsi="Arial" w:cs="Arial"/>
+                <w:sz w:val="20"/>
+                <w:szCs w:val="20"/>
+              </w:rPr>
+              <w:t xml:space="preserve"> </w:t>
+            </w:r>
+            <w:proofErr w:type="spellStart"/>
+            <w:r>
+              <w:rPr>
+                <w:rFonts w:ascii="Arial" w:hAnsi="Arial" w:cs="Arial"/>
+                <w:sz w:val="20"/>
+                <w:szCs w:val="20"/>
+              </w:rPr>
+              <w:t>Update</w:t>
+            </w:r>
+            <w:proofErr w:type="spellEnd"/>
+            <w:r>
+              <w:rPr>
+                <w:rFonts w:ascii="Arial" w:hAnsi="Arial" w:cs="Arial"/>
+                <w:sz w:val="20"/>
+                <w:szCs w:val="20"/>
+              </w:rPr>
+              <w:t xml:space="preserve"> 2”, </w:t>
+            </w:r>
+            <w:proofErr w:type="spellStart"/>
+            <w:r>
+              <w:rPr>
+                <w:rFonts w:ascii="Arial" w:hAnsi="Arial" w:cs="Arial"/>
+                <w:sz w:val="20"/>
+                <w:szCs w:val="20"/>
+              </w:rPr>
+              <w:t>groupPrefix</w:t>
+            </w:r>
+            <w:proofErr w:type="spellEnd"/>
+            <w:r>
+              <w:rPr>
+                <w:rFonts w:ascii="Arial" w:hAnsi="Arial" w:cs="Arial"/>
+                <w:sz w:val="20"/>
+                <w:szCs w:val="20"/>
+              </w:rPr>
+              <w:t xml:space="preserve">=”G1”, </w:t>
+            </w:r>
+            <w:proofErr w:type="spellStart"/>
+            <w:r>
+              <w:rPr>
+                <w:rFonts w:ascii="Arial" w:hAnsi="Arial" w:cs="Arial"/>
+                <w:sz w:val="20"/>
+                <w:szCs w:val="20"/>
+              </w:rPr>
+              <w:t>defaultGroups</w:t>
+            </w:r>
+            <w:proofErr w:type="spellEnd"/>
+            <w:r>
+              <w:rPr>
+                <w:rFonts w:ascii="Arial" w:hAnsi="Arial" w:cs="Arial"/>
+                <w:sz w:val="20"/>
+                <w:szCs w:val="20"/>
+              </w:rPr>
+              <w:t xml:space="preserve">=0, </w:t>
+            </w:r>
+            <w:proofErr w:type="spellStart"/>
+            <w:r>
+              <w:rPr>
+                <w:rFonts w:ascii="Arial" w:hAnsi="Arial" w:cs="Arial"/>
+                <w:sz w:val="20"/>
+                <w:szCs w:val="20"/>
+              </w:rPr>
+              <w:t>defaultSprints</w:t>
+            </w:r>
+            <w:proofErr w:type="spellEnd"/>
+            <w:r>
+              <w:rPr>
+                <w:rFonts w:ascii="Arial" w:hAnsi="Arial" w:cs="Arial"/>
+                <w:sz w:val="20"/>
+                <w:szCs w:val="20"/>
+              </w:rPr>
+              <w:t>=</w:t>
+            </w:r>
+            <w:r>
+              <w:rPr>
+                <w:rFonts w:ascii="Arial" w:hAnsi="Arial" w:cs="Arial"/>
+                <w:sz w:val="20"/>
+                <w:szCs w:val="20"/>
+              </w:rPr>
+              <w:t>4</w:t>
+            </w:r>
+          </w:p>
+        </w:tc>
+        <w:tc>
+          <w:tcPr>
+            <w:tcW w:w="2551" w:type="dxa"/>
+          </w:tcPr>
+          <w:p>
+            <w:pPr>
+              <w:rPr>
+                <w:rFonts w:ascii="Arial" w:hAnsi="Arial" w:cs="Arial"/>
+                <w:sz w:val="20"/>
+                <w:szCs w:val="20"/>
+              </w:rPr>
+            </w:pPr>
+            <w:r>
+              <w:rPr>
+                <w:rFonts w:ascii="Arial" w:hAnsi="Arial" w:cs="Arial"/>
+                <w:sz w:val="20"/>
+                <w:szCs w:val="20"/>
+              </w:rPr>
+              <w:t xml:space="preserve">No se </w:t>
+            </w:r>
+            <w:r>
+              <w:rPr>
+                <w:rFonts w:ascii="Arial" w:hAnsi="Arial" w:cs="Arial"/>
+                <w:sz w:val="20"/>
+                <w:szCs w:val="20"/>
+              </w:rPr>
+              <w:t>actualiza</w:t>
+            </w:r>
+            <w:r>
+              <w:rPr>
+                <w:rFonts w:ascii="Arial" w:hAnsi="Arial" w:cs="Arial"/>
+                <w:sz w:val="20"/>
+                <w:szCs w:val="20"/>
+              </w:rPr>
+              <w:t xml:space="preserve"> el </w:t>
+            </w:r>
+            <w:proofErr w:type="spellStart"/>
+            <w:r>
+              <w:rPr>
+                <w:rFonts w:ascii="Arial" w:hAnsi="Arial" w:cs="Arial"/>
+                <w:sz w:val="20"/>
+                <w:szCs w:val="20"/>
+              </w:rPr>
+              <w:t>topic</w:t>
+            </w:r>
+            <w:proofErr w:type="spellEnd"/>
+            <w:r>
+              <w:rPr>
+                <w:rFonts w:ascii="Arial" w:hAnsi="Arial" w:cs="Arial"/>
+                <w:sz w:val="20"/>
+                <w:szCs w:val="20"/>
+              </w:rPr>
+              <w:t xml:space="preserve"> ya que la cantidad de grupos no es mayor que cero.</w:t>
+            </w:r>
+          </w:p>
+        </w:tc>
+        <w:tc>
+          <w:tcPr>
+            <w:tcW w:w="3544" w:type="dxa"/>
+          </w:tcPr>
+          <w:p>
+            <w:pPr>
+              <w:rPr>
+                <w:rFonts w:ascii="Arial" w:hAnsi="Arial" w:cs="Arial"/>
+                <w:sz w:val="20"/>
+                <w:szCs w:val="20"/>
+              </w:rPr>
+            </w:pPr>
+          </w:p>
+        </w:tc>
+      </w:tr>
+      <w:tr>
+        <w:trPr>
+          <w:trHeight w:val="418"/>
+        </w:trPr>
+        <w:tc>
+          <w:tcPr>
+            <w:tcW w:w="2553" w:type="dxa"/>
+          </w:tcPr>
+          <w:p>
+            <w:proofErr w:type="spellStart"/>
+            <w:r>
+              <w:t>save</w:t>
+            </w:r>
+            <w:proofErr w:type="spellEnd"/>
+            <w:r>
+              <w:t>(</w:t>
+            </w:r>
+            <w:proofErr w:type="spellStart"/>
+            <w:r>
+              <w:t>TsscTopic</w:t>
+            </w:r>
+            <w:proofErr w:type="spellEnd"/>
+            <w:r>
+              <w:t xml:space="preserve"> </w:t>
+            </w:r>
+            <w:proofErr w:type="spellStart"/>
+            <w:r>
+              <w:t>tsscTopic</w:t>
+            </w:r>
+            <w:proofErr w:type="spellEnd"/>
+            <w:r>
+              <w:t>)</w:t>
+            </w:r>
+          </w:p>
+        </w:tc>
+        <w:tc>
+          <w:tcPr>
+            <w:tcW w:w="3260" w:type="dxa"/>
+          </w:tcPr>
+          <w:p>
+            <w:pPr>
+              <w:rPr>
+                <w:rFonts w:ascii="Arial" w:hAnsi="Arial" w:cs="Arial"/>
+                <w:sz w:val="20"/>
+                <w:szCs w:val="20"/>
+                <w:lang w:val="en-US"/>
+              </w:rPr>
+            </w:pPr>
+            <w:r>
+              <w:rPr>
+                <w:rFonts w:ascii="Arial" w:hAnsi="Arial" w:cs="Arial"/>
+                <w:sz w:val="20"/>
+                <w:szCs w:val="20"/>
+                <w:lang w:val="en-US"/>
+              </w:rPr>
+              <w:t xml:space="preserve">Id=2, </w:t>
+            </w:r>
+            <w:proofErr w:type="spellStart"/>
+            <w:r>
+              <w:rPr>
+                <w:rFonts w:ascii="Arial" w:hAnsi="Arial" w:cs="Arial"/>
+                <w:sz w:val="20"/>
+                <w:szCs w:val="20"/>
+                <w:lang w:val="en-US"/>
+              </w:rPr>
+              <w:t>descripción</w:t>
+            </w:r>
+            <w:proofErr w:type="spellEnd"/>
+            <w:r>
+              <w:rPr>
+                <w:rFonts w:ascii="Arial" w:hAnsi="Arial" w:cs="Arial"/>
+                <w:sz w:val="20"/>
+                <w:szCs w:val="20"/>
+                <w:lang w:val="en-US"/>
+              </w:rPr>
+              <w:t>=”</w:t>
+            </w:r>
+            <w:proofErr w:type="spellStart"/>
+            <w:r>
+              <w:rPr>
+                <w:rFonts w:ascii="Arial" w:hAnsi="Arial" w:cs="Arial"/>
+                <w:sz w:val="20"/>
+                <w:szCs w:val="20"/>
+                <w:lang w:val="en-US"/>
+              </w:rPr>
+              <w:t>Descripción</w:t>
+            </w:r>
+            <w:proofErr w:type="spellEnd"/>
+            <w:r>
+              <w:rPr>
+                <w:rFonts w:ascii="Arial" w:hAnsi="Arial" w:cs="Arial"/>
+                <w:sz w:val="20"/>
+                <w:szCs w:val="20"/>
+                <w:lang w:val="en-US"/>
+              </w:rPr>
+              <w:t xml:space="preserve"> Up</w:t>
+            </w:r>
+            <w:r>
+              <w:rPr>
+                <w:rFonts w:ascii="Arial" w:hAnsi="Arial" w:cs="Arial"/>
+                <w:sz w:val="20"/>
+                <w:szCs w:val="20"/>
+                <w:lang w:val="en-US"/>
+              </w:rPr>
+              <w:t>date</w:t>
+            </w:r>
+            <w:r>
+              <w:rPr>
+                <w:rFonts w:ascii="Arial" w:hAnsi="Arial" w:cs="Arial"/>
+                <w:sz w:val="20"/>
+                <w:szCs w:val="20"/>
+                <w:lang w:val="en-US"/>
+              </w:rPr>
+              <w:t xml:space="preserve">”, </w:t>
+            </w:r>
+            <w:proofErr w:type="spellStart"/>
+            <w:r>
+              <w:rPr>
+                <w:rFonts w:ascii="Arial" w:hAnsi="Arial" w:cs="Arial"/>
+                <w:sz w:val="20"/>
+                <w:szCs w:val="20"/>
+                <w:lang w:val="en-US"/>
+              </w:rPr>
+              <w:t>tsscStories</w:t>
+            </w:r>
+            <w:proofErr w:type="spellEnd"/>
+            <w:r>
+              <w:rPr>
+                <w:rFonts w:ascii="Arial" w:hAnsi="Arial" w:cs="Arial"/>
+                <w:sz w:val="20"/>
+                <w:szCs w:val="20"/>
+                <w:lang w:val="en-US"/>
+              </w:rPr>
+              <w:t xml:space="preserve">=null, Name=”Topic </w:t>
+            </w:r>
+            <w:r>
+              <w:rPr>
+                <w:rFonts w:ascii="Arial" w:hAnsi="Arial" w:cs="Arial"/>
+                <w:sz w:val="20"/>
+                <w:szCs w:val="20"/>
+                <w:lang w:val="en-US"/>
+              </w:rPr>
+              <w:t xml:space="preserve">Update </w:t>
+            </w:r>
+            <w:r>
+              <w:rPr>
+                <w:rFonts w:ascii="Arial" w:hAnsi="Arial" w:cs="Arial"/>
+                <w:sz w:val="20"/>
+                <w:szCs w:val="20"/>
+                <w:lang w:val="en-US"/>
+              </w:rPr>
+              <w:t>3</w:t>
+            </w:r>
+            <w:r>
+              <w:rPr>
+                <w:rFonts w:ascii="Arial" w:hAnsi="Arial" w:cs="Arial"/>
+                <w:sz w:val="20"/>
+                <w:szCs w:val="20"/>
+                <w:lang w:val="en-US"/>
+              </w:rPr>
+              <w:t xml:space="preserve"> </w:t>
+            </w:r>
+            <w:r>
+              <w:rPr>
+                <w:rFonts w:ascii="Arial" w:hAnsi="Arial" w:cs="Arial"/>
+                <w:sz w:val="20"/>
+                <w:szCs w:val="20"/>
+                <w:lang w:val="en-US"/>
+              </w:rPr>
+              <w:t xml:space="preserve">”, </w:t>
+            </w:r>
+            <w:proofErr w:type="spellStart"/>
+            <w:r>
+              <w:rPr>
+                <w:rFonts w:ascii="Arial" w:hAnsi="Arial" w:cs="Arial"/>
+                <w:sz w:val="20"/>
+                <w:szCs w:val="20"/>
+                <w:lang w:val="en-US"/>
+              </w:rPr>
+              <w:t>groupPrefix</w:t>
+            </w:r>
+            <w:proofErr w:type="spellEnd"/>
+            <w:r>
+              <w:rPr>
+                <w:rFonts w:ascii="Arial" w:hAnsi="Arial" w:cs="Arial"/>
+                <w:sz w:val="20"/>
+                <w:szCs w:val="20"/>
+                <w:lang w:val="en-US"/>
+              </w:rPr>
+              <w:t>=”G1</w:t>
+            </w:r>
+            <w:r>
+              <w:rPr>
+                <w:rFonts w:ascii="Arial" w:hAnsi="Arial" w:cs="Arial"/>
+                <w:sz w:val="20"/>
+                <w:szCs w:val="20"/>
+                <w:lang w:val="en-US"/>
+              </w:rPr>
+              <w:t>U</w:t>
+            </w:r>
+            <w:r>
+              <w:rPr>
+                <w:rFonts w:ascii="Arial" w:hAnsi="Arial" w:cs="Arial"/>
+                <w:sz w:val="20"/>
+                <w:szCs w:val="20"/>
+                <w:lang w:val="en-US"/>
+              </w:rPr>
+              <w:t xml:space="preserve">”, </w:t>
+            </w:r>
+            <w:proofErr w:type="spellStart"/>
+            <w:r>
+              <w:rPr>
+                <w:rFonts w:ascii="Arial" w:hAnsi="Arial" w:cs="Arial"/>
+                <w:sz w:val="20"/>
+                <w:szCs w:val="20"/>
+                <w:lang w:val="en-US"/>
+              </w:rPr>
+              <w:t>defaultGroups</w:t>
+            </w:r>
+            <w:proofErr w:type="spellEnd"/>
+            <w:r>
+              <w:rPr>
+                <w:rFonts w:ascii="Arial" w:hAnsi="Arial" w:cs="Arial"/>
+                <w:sz w:val="20"/>
+                <w:szCs w:val="20"/>
+                <w:lang w:val="en-US"/>
+              </w:rPr>
+              <w:t>=</w:t>
+            </w:r>
+            <w:r>
+              <w:rPr>
+                <w:rFonts w:ascii="Arial" w:hAnsi="Arial" w:cs="Arial"/>
+                <w:sz w:val="20"/>
+                <w:szCs w:val="20"/>
+                <w:lang w:val="en-US"/>
+              </w:rPr>
+              <w:t>4</w:t>
+            </w:r>
+            <w:r>
+              <w:rPr>
+                <w:rFonts w:ascii="Arial" w:hAnsi="Arial" w:cs="Arial"/>
+                <w:sz w:val="20"/>
+                <w:szCs w:val="20"/>
+                <w:lang w:val="en-US"/>
+              </w:rPr>
+              <w:t xml:space="preserve">, </w:t>
+            </w:r>
+            <w:proofErr w:type="spellStart"/>
+            <w:r>
+              <w:rPr>
+                <w:rFonts w:ascii="Arial" w:hAnsi="Arial" w:cs="Arial"/>
+                <w:sz w:val="20"/>
+                <w:szCs w:val="20"/>
+                <w:lang w:val="en-US"/>
+              </w:rPr>
+              <w:t>defaultSprints</w:t>
+            </w:r>
+            <w:proofErr w:type="spellEnd"/>
+            <w:r>
+              <w:rPr>
+                <w:rFonts w:ascii="Arial" w:hAnsi="Arial" w:cs="Arial"/>
+                <w:sz w:val="20"/>
+                <w:szCs w:val="20"/>
+                <w:lang w:val="en-US"/>
+              </w:rPr>
+              <w:t>=0</w:t>
+            </w:r>
+          </w:p>
+        </w:tc>
+        <w:tc>
+          <w:tcPr>
+            <w:tcW w:w="2551" w:type="dxa"/>
+          </w:tcPr>
+          <w:p>
+            <w:pPr>
+              <w:rPr>
+                <w:rFonts w:ascii="Arial" w:hAnsi="Arial" w:cs="Arial"/>
+                <w:sz w:val="20"/>
+                <w:szCs w:val="20"/>
+              </w:rPr>
+            </w:pPr>
+            <w:r>
+              <w:rPr>
+                <w:rFonts w:ascii="Arial" w:hAnsi="Arial" w:cs="Arial"/>
+                <w:sz w:val="20"/>
+                <w:szCs w:val="20"/>
+              </w:rPr>
+              <w:t xml:space="preserve">No se </w:t>
+            </w:r>
+            <w:r>
+              <w:rPr>
+                <w:rFonts w:ascii="Arial" w:hAnsi="Arial" w:cs="Arial"/>
+                <w:sz w:val="20"/>
+                <w:szCs w:val="20"/>
+              </w:rPr>
+              <w:t>actualiza</w:t>
+            </w:r>
+            <w:r>
+              <w:rPr>
+                <w:rFonts w:ascii="Arial" w:hAnsi="Arial" w:cs="Arial"/>
+                <w:sz w:val="20"/>
+                <w:szCs w:val="20"/>
+              </w:rPr>
+              <w:t xml:space="preserve"> el </w:t>
+            </w:r>
+            <w:proofErr w:type="spellStart"/>
+            <w:r>
+              <w:rPr>
+                <w:rFonts w:ascii="Arial" w:hAnsi="Arial" w:cs="Arial"/>
+                <w:sz w:val="20"/>
+                <w:szCs w:val="20"/>
+              </w:rPr>
+              <w:t>topic</w:t>
+            </w:r>
+            <w:proofErr w:type="spellEnd"/>
+            <w:r>
+              <w:rPr>
+                <w:rFonts w:ascii="Arial" w:hAnsi="Arial" w:cs="Arial"/>
+                <w:sz w:val="20"/>
+                <w:szCs w:val="20"/>
+              </w:rPr>
+              <w:t xml:space="preserve"> ya que el </w:t>
+            </w:r>
+            <w:r>
+              <w:rPr>
+                <w:rFonts w:ascii="Arial" w:hAnsi="Arial" w:cs="Arial"/>
+                <w:sz w:val="20"/>
+                <w:szCs w:val="20"/>
+              </w:rPr>
+              <w:t>número</w:t>
+            </w:r>
+            <w:r>
+              <w:rPr>
+                <w:rFonts w:ascii="Arial" w:hAnsi="Arial" w:cs="Arial"/>
+                <w:sz w:val="20"/>
+                <w:szCs w:val="20"/>
+              </w:rPr>
+              <w:t xml:space="preserve"> de </w:t>
+            </w:r>
+            <w:proofErr w:type="spellStart"/>
+            <w:r>
+              <w:rPr>
+                <w:rFonts w:ascii="Arial" w:hAnsi="Arial" w:cs="Arial"/>
+                <w:sz w:val="20"/>
+                <w:szCs w:val="20"/>
+              </w:rPr>
+              <w:t>Sprints</w:t>
+            </w:r>
+            <w:proofErr w:type="spellEnd"/>
+            <w:r>
+              <w:rPr>
+                <w:rFonts w:ascii="Arial" w:hAnsi="Arial" w:cs="Arial"/>
+                <w:sz w:val="20"/>
+                <w:szCs w:val="20"/>
+              </w:rPr>
+              <w:t xml:space="preserve"> no es mayor que cero</w:t>
+            </w:r>
+          </w:p>
+        </w:tc>
+        <w:tc>
+          <w:tcPr>
+            <w:tcW w:w="3544" w:type="dxa"/>
+          </w:tcPr>
+          <w:p>
+            <w:pPr>
+              <w:rPr>
+                <w:rFonts w:ascii="Arial" w:hAnsi="Arial" w:cs="Arial"/>
+                <w:sz w:val="20"/>
+                <w:szCs w:val="20"/>
+              </w:rPr>
+            </w:pPr>
+          </w:p>
+        </w:tc>
+      </w:tr>
+      <w:tr>
+        <w:trPr>
+          <w:trHeight w:val="418"/>
+        </w:trPr>
+        <w:tc>
+          <w:tcPr>
+            <w:tcW w:w="2553" w:type="dxa"/>
+          </w:tcPr>
+          <w:p>
+            <w:pPr>
+              <w:rPr>
+                <w:rFonts w:ascii="Arial" w:hAnsi="Arial" w:cs="Arial"/>
+                <w:sz w:val="20"/>
+                <w:szCs w:val="20"/>
+              </w:rPr>
+            </w:pPr>
+            <w:proofErr w:type="spellStart"/>
+            <w:r>
+              <w:t>save</w:t>
+            </w:r>
+            <w:proofErr w:type="spellEnd"/>
+            <w:r>
+              <w:t>(</w:t>
+            </w:r>
+            <w:proofErr w:type="spellStart"/>
+            <w:r>
+              <w:t>TsscTopic</w:t>
+            </w:r>
+            <w:proofErr w:type="spellEnd"/>
+            <w:r>
+              <w:t xml:space="preserve"> </w:t>
+            </w:r>
+            <w:proofErr w:type="spellStart"/>
+            <w:r>
+              <w:t>tsscTopic</w:t>
+            </w:r>
+            <w:proofErr w:type="spellEnd"/>
+            <w:r>
+              <w:t>)</w:t>
+            </w:r>
+          </w:p>
+        </w:tc>
+        <w:tc>
+          <w:tcPr>
+            <w:tcW w:w="3260" w:type="dxa"/>
+          </w:tcPr>
+          <w:p>
+            <w:pPr>
+              <w:rPr>
+                <w:rFonts w:ascii="Arial" w:hAnsi="Arial" w:cs="Arial"/>
+                <w:sz w:val="20"/>
+                <w:szCs w:val="20"/>
+              </w:rPr>
+            </w:pPr>
+            <w:proofErr w:type="spellStart"/>
+            <w:r>
+              <w:rPr>
+                <w:rFonts w:ascii="Arial" w:hAnsi="Arial" w:cs="Arial"/>
+                <w:sz w:val="20"/>
+                <w:szCs w:val="20"/>
+              </w:rPr>
+              <w:t>Null</w:t>
+            </w:r>
+            <w:proofErr w:type="spellEnd"/>
+          </w:p>
+        </w:tc>
+        <w:tc>
+          <w:tcPr>
+            <w:tcW w:w="2551" w:type="dxa"/>
+          </w:tcPr>
+          <w:p>
+            <w:pPr>
+              <w:rPr>
+                <w:rFonts w:ascii="Arial" w:hAnsi="Arial" w:cs="Arial"/>
+                <w:sz w:val="20"/>
+                <w:szCs w:val="20"/>
+              </w:rPr>
+            </w:pPr>
+            <w:r>
+              <w:rPr>
+                <w:rFonts w:ascii="Arial" w:hAnsi="Arial" w:cs="Arial"/>
+                <w:sz w:val="20"/>
+                <w:szCs w:val="20"/>
+              </w:rPr>
+              <w:t xml:space="preserve">Se lanza la excepción </w:t>
+            </w:r>
+            <w:proofErr w:type="spellStart"/>
+            <w:r>
+              <w:rPr>
+                <w:rFonts w:ascii="Arial" w:hAnsi="Arial" w:cs="Arial"/>
+                <w:sz w:val="20"/>
+                <w:szCs w:val="20"/>
+              </w:rPr>
+              <w:t>NullPointerException</w:t>
+            </w:r>
+            <w:proofErr w:type="spellEnd"/>
+            <w:r>
+              <w:rPr>
+                <w:rFonts w:ascii="Arial" w:hAnsi="Arial" w:cs="Arial"/>
+                <w:sz w:val="20"/>
+                <w:szCs w:val="20"/>
+              </w:rPr>
+              <w:t xml:space="preserve"> y no se </w:t>
+            </w:r>
+            <w:r>
+              <w:rPr>
+                <w:rFonts w:ascii="Arial" w:hAnsi="Arial" w:cs="Arial"/>
+                <w:sz w:val="20"/>
+                <w:szCs w:val="20"/>
+              </w:rPr>
+              <w:t>actualiza</w:t>
+            </w:r>
+            <w:r>
+              <w:rPr>
+                <w:rFonts w:ascii="Arial" w:hAnsi="Arial" w:cs="Arial"/>
+                <w:sz w:val="20"/>
+                <w:szCs w:val="20"/>
+              </w:rPr>
+              <w:t xml:space="preserve"> el </w:t>
+            </w:r>
+            <w:proofErr w:type="spellStart"/>
+            <w:r>
+              <w:rPr>
+                <w:rFonts w:ascii="Arial" w:hAnsi="Arial" w:cs="Arial"/>
+                <w:sz w:val="20"/>
+                <w:szCs w:val="20"/>
+              </w:rPr>
+              <w:t>topic</w:t>
+            </w:r>
+            <w:proofErr w:type="spellEnd"/>
+          </w:p>
+        </w:tc>
+        <w:tc>
+          <w:tcPr>
+            <w:tcW w:w="3544" w:type="dxa"/>
+          </w:tcPr>
+          <w:p>
+            <w:pPr>
+              <w:rPr>
+                <w:rFonts w:ascii="Arial" w:hAnsi="Arial" w:cs="Arial"/>
+                <w:sz w:val="20"/>
+                <w:szCs w:val="20"/>
+              </w:rPr>
+            </w:pPr>
+          </w:p>
+        </w:tc>
+      </w:tr>
     </w:tbl>
     <w:p>
       <w:pPr>
-        <w:jc w:val="center"/>
+        <w:rPr>
+          <w:rFonts w:ascii="Arial" w:hAnsi="Arial" w:cs="Arial"/>
+          <w:b/>
+          <w:bCs/>
+          <w:sz w:val="24"/>
+          <w:szCs w:val="24"/>
+        </w:rPr>
+      </w:pPr>
+    </w:p>
+    <w:p>
+      <w:pPr>
+        <w:rPr>
+          <w:rFonts w:ascii="Arial" w:hAnsi="Arial" w:cs="Arial"/>
+          <w:b/>
+          <w:bCs/>
+          <w:sz w:val="24"/>
+          <w:szCs w:val="24"/>
+        </w:rPr>
+      </w:pPr>
+      <w:r>
+        <w:rPr>
+          <w:rFonts w:ascii="Arial" w:hAnsi="Arial" w:cs="Arial"/>
+          <w:b/>
+          <w:bCs/>
+          <w:sz w:val="24"/>
+          <w:szCs w:val="24"/>
+        </w:rPr>
+        <w:br w:type="page"/>
+      </w:r>
+    </w:p>
+    <w:tbl>
+      <w:tblPr>
+        <w:tblStyle w:val="Tablaconcuadrcula"/>
+        <w:tblW w:w="11908" w:type="dxa"/>
+        <w:tblInd w:w="-1565" w:type="dxa"/>
+        <w:tblLook w:val="04A0" w:firstRow="1" w:lastRow="0" w:firstColumn="1" w:lastColumn="0" w:noHBand="0" w:noVBand="1"/>
+      </w:tblPr>
+      <w:tblGrid>
+        <w:gridCol w:w="2553"/>
+        <w:gridCol w:w="3260"/>
+        <w:gridCol w:w="2551"/>
+        <w:gridCol w:w="3544"/>
+      </w:tblGrid>
+      <w:tr>
+        <w:tc>
+          <w:tcPr>
+            <w:tcW w:w="11908" w:type="dxa"/>
+            <w:gridSpan w:val="4"/>
+          </w:tcPr>
+          <w:p>
+            <w:pPr>
+              <w:jc w:val="center"/>
+              <w:rPr>
+                <w:rFonts w:ascii="Arial" w:hAnsi="Arial" w:cs="Arial"/>
+                <w:b/>
+                <w:bCs/>
+                <w:sz w:val="20"/>
+                <w:szCs w:val="20"/>
+              </w:rPr>
+            </w:pPr>
+            <w:r>
+              <w:rPr>
+                <w:rFonts w:ascii="Arial" w:hAnsi="Arial" w:cs="Arial"/>
+                <w:b/>
+                <w:bCs/>
+                <w:sz w:val="20"/>
+                <w:szCs w:val="20"/>
+              </w:rPr>
+              <w:lastRenderedPageBreak/>
+              <w:t xml:space="preserve">Clase: </w:t>
+            </w:r>
+            <w:proofErr w:type="spellStart"/>
+            <w:r>
+              <w:rPr>
+                <w:rFonts w:ascii="Arial" w:hAnsi="Arial" w:cs="Arial"/>
+                <w:b/>
+                <w:bCs/>
+                <w:sz w:val="20"/>
+                <w:szCs w:val="20"/>
+              </w:rPr>
+              <w:t>TsscGame</w:t>
+            </w:r>
+            <w:proofErr w:type="spellEnd"/>
+          </w:p>
+        </w:tc>
+      </w:tr>
+      <w:tr>
+        <w:tc>
+          <w:tcPr>
+            <w:tcW w:w="2553" w:type="dxa"/>
+          </w:tcPr>
+          <w:p>
+            <w:pPr>
+              <w:jc w:val="center"/>
+              <w:rPr>
+                <w:rFonts w:ascii="Arial" w:hAnsi="Arial" w:cs="Arial"/>
+                <w:b/>
+                <w:bCs/>
+                <w:sz w:val="20"/>
+                <w:szCs w:val="20"/>
+              </w:rPr>
+            </w:pPr>
+            <w:r>
+              <w:rPr>
+                <w:rFonts w:ascii="Arial" w:hAnsi="Arial" w:cs="Arial"/>
+                <w:b/>
+                <w:bCs/>
+                <w:sz w:val="20"/>
+                <w:szCs w:val="20"/>
+              </w:rPr>
+              <w:t>Método</w:t>
+            </w:r>
+          </w:p>
+        </w:tc>
+        <w:tc>
+          <w:tcPr>
+            <w:tcW w:w="3260" w:type="dxa"/>
+          </w:tcPr>
+          <w:p>
+            <w:pPr>
+              <w:jc w:val="center"/>
+              <w:rPr>
+                <w:rFonts w:ascii="Arial" w:hAnsi="Arial" w:cs="Arial"/>
+                <w:b/>
+                <w:bCs/>
+                <w:sz w:val="20"/>
+                <w:szCs w:val="20"/>
+              </w:rPr>
+            </w:pPr>
+            <w:r>
+              <w:rPr>
+                <w:rFonts w:ascii="Arial" w:hAnsi="Arial" w:cs="Arial"/>
+                <w:b/>
+                <w:bCs/>
+                <w:sz w:val="20"/>
+                <w:szCs w:val="20"/>
+              </w:rPr>
+              <w:t>Parámetros</w:t>
+            </w:r>
+          </w:p>
+        </w:tc>
+        <w:tc>
+          <w:tcPr>
+            <w:tcW w:w="2551" w:type="dxa"/>
+          </w:tcPr>
+          <w:p>
+            <w:pPr>
+              <w:jc w:val="center"/>
+              <w:rPr>
+                <w:rFonts w:ascii="Arial" w:hAnsi="Arial" w:cs="Arial"/>
+                <w:b/>
+                <w:bCs/>
+                <w:sz w:val="20"/>
+                <w:szCs w:val="20"/>
+              </w:rPr>
+            </w:pPr>
+            <w:r>
+              <w:rPr>
+                <w:rFonts w:ascii="Arial" w:hAnsi="Arial" w:cs="Arial"/>
+                <w:b/>
+                <w:bCs/>
+                <w:sz w:val="20"/>
+                <w:szCs w:val="20"/>
+              </w:rPr>
+              <w:t>Resultado prueba unitaria</w:t>
+            </w:r>
+          </w:p>
+        </w:tc>
+        <w:tc>
+          <w:tcPr>
+            <w:tcW w:w="3544" w:type="dxa"/>
+          </w:tcPr>
+          <w:p>
+            <w:pPr>
+              <w:jc w:val="center"/>
+              <w:rPr>
+                <w:rFonts w:ascii="Arial" w:hAnsi="Arial" w:cs="Arial"/>
+                <w:b/>
+                <w:bCs/>
+                <w:sz w:val="20"/>
+                <w:szCs w:val="20"/>
+              </w:rPr>
+            </w:pPr>
+            <w:r>
+              <w:rPr>
+                <w:rFonts w:ascii="Arial" w:hAnsi="Arial" w:cs="Arial"/>
+                <w:b/>
+                <w:bCs/>
+                <w:sz w:val="20"/>
+                <w:szCs w:val="20"/>
+              </w:rPr>
+              <w:t>Resultado Prueba de Integración</w:t>
+            </w:r>
+          </w:p>
+        </w:tc>
+      </w:tr>
+      <w:tr>
+        <w:trPr>
+          <w:trHeight w:val="420"/>
+        </w:trPr>
+        <w:tc>
+          <w:tcPr>
+            <w:tcW w:w="2553" w:type="dxa"/>
+            <w:vAlign w:val="center"/>
+          </w:tcPr>
+          <w:p>
+            <w:proofErr w:type="spellStart"/>
+            <w:r>
+              <w:t>save</w:t>
+            </w:r>
+            <w:proofErr w:type="spellEnd"/>
+            <w:r>
+              <w:t>(</w:t>
+            </w:r>
+            <w:proofErr w:type="spellStart"/>
+            <w:r>
+              <w:t>Tssc</w:t>
+            </w:r>
+            <w:r>
+              <w:t>Game</w:t>
+            </w:r>
+            <w:proofErr w:type="spellEnd"/>
+            <w:r>
+              <w:t xml:space="preserve"> </w:t>
+            </w:r>
+            <w:proofErr w:type="spellStart"/>
+            <w:r>
+              <w:t>tssc</w:t>
+            </w:r>
+            <w:r>
+              <w:t>Game</w:t>
+            </w:r>
+            <w:proofErr w:type="spellEnd"/>
+            <w:r>
+              <w:t>)</w:t>
+            </w:r>
+          </w:p>
+        </w:tc>
+        <w:tc>
+          <w:tcPr>
+            <w:tcW w:w="3260" w:type="dxa"/>
+            <w:vAlign w:val="center"/>
+          </w:tcPr>
+          <w:p>
+            <w:r>
+              <w:rPr>
+                <w:rFonts w:ascii="Arial" w:hAnsi="Arial" w:cs="Arial"/>
+                <w:sz w:val="20"/>
+                <w:szCs w:val="20"/>
+              </w:rPr>
+              <w:t xml:space="preserve">Id=0, descripción=” Descripción”, </w:t>
+            </w:r>
+            <w:proofErr w:type="spellStart"/>
+            <w:r>
+              <w:rPr>
+                <w:rFonts w:ascii="Arial" w:hAnsi="Arial" w:cs="Arial"/>
+                <w:sz w:val="20"/>
+                <w:szCs w:val="20"/>
+              </w:rPr>
+              <w:t>tsscStories</w:t>
+            </w:r>
+            <w:proofErr w:type="spellEnd"/>
+            <w:r>
+              <w:rPr>
+                <w:rFonts w:ascii="Arial" w:hAnsi="Arial" w:cs="Arial"/>
+                <w:sz w:val="20"/>
+                <w:szCs w:val="20"/>
+              </w:rPr>
+              <w:t>=</w:t>
+            </w:r>
+            <w:proofErr w:type="spellStart"/>
+            <w:r>
+              <w:rPr>
+                <w:rFonts w:ascii="Arial" w:hAnsi="Arial" w:cs="Arial"/>
+                <w:sz w:val="20"/>
+                <w:szCs w:val="20"/>
+              </w:rPr>
+              <w:t>null</w:t>
+            </w:r>
+            <w:proofErr w:type="spellEnd"/>
+            <w:r>
+              <w:rPr>
+                <w:rFonts w:ascii="Arial" w:hAnsi="Arial" w:cs="Arial"/>
+                <w:sz w:val="20"/>
+                <w:szCs w:val="20"/>
+              </w:rPr>
+              <w:t xml:space="preserve">, </w:t>
+            </w:r>
+            <w:proofErr w:type="spellStart"/>
+            <w:r>
+              <w:rPr>
+                <w:rFonts w:ascii="Arial" w:hAnsi="Arial" w:cs="Arial"/>
+                <w:sz w:val="20"/>
+                <w:szCs w:val="20"/>
+              </w:rPr>
+              <w:t>Name</w:t>
+            </w:r>
+            <w:proofErr w:type="spellEnd"/>
+            <w:r>
+              <w:rPr>
+                <w:rFonts w:ascii="Arial" w:hAnsi="Arial" w:cs="Arial"/>
+                <w:sz w:val="20"/>
+                <w:szCs w:val="20"/>
+              </w:rPr>
+              <w:t>=”</w:t>
+            </w:r>
+            <w:proofErr w:type="spellStart"/>
+            <w:r>
+              <w:rPr>
+                <w:rFonts w:ascii="Arial" w:hAnsi="Arial" w:cs="Arial"/>
+                <w:sz w:val="20"/>
+                <w:szCs w:val="20"/>
+              </w:rPr>
+              <w:t>Topic</w:t>
+            </w:r>
+            <w:proofErr w:type="spellEnd"/>
+            <w:r>
+              <w:rPr>
+                <w:rFonts w:ascii="Arial" w:hAnsi="Arial" w:cs="Arial"/>
+                <w:sz w:val="20"/>
+                <w:szCs w:val="20"/>
+              </w:rPr>
+              <w:t xml:space="preserve"> 1”, </w:t>
+            </w:r>
+            <w:proofErr w:type="spellStart"/>
+            <w:r>
+              <w:rPr>
+                <w:rFonts w:ascii="Arial" w:hAnsi="Arial" w:cs="Arial"/>
+                <w:sz w:val="20"/>
+                <w:szCs w:val="20"/>
+              </w:rPr>
+              <w:t>groupPrefix</w:t>
+            </w:r>
+            <w:proofErr w:type="spellEnd"/>
+            <w:r>
+              <w:rPr>
+                <w:rFonts w:ascii="Arial" w:hAnsi="Arial" w:cs="Arial"/>
+                <w:sz w:val="20"/>
+                <w:szCs w:val="20"/>
+              </w:rPr>
+              <w:t xml:space="preserve">=”G1”, </w:t>
+            </w:r>
+            <w:proofErr w:type="spellStart"/>
+            <w:r>
+              <w:rPr>
+                <w:rFonts w:ascii="Arial" w:hAnsi="Arial" w:cs="Arial"/>
+                <w:sz w:val="20"/>
+                <w:szCs w:val="20"/>
+              </w:rPr>
+              <w:t>defaultGroups</w:t>
+            </w:r>
+            <w:proofErr w:type="spellEnd"/>
+            <w:r>
+              <w:rPr>
+                <w:rFonts w:ascii="Arial" w:hAnsi="Arial" w:cs="Arial"/>
+                <w:sz w:val="20"/>
+                <w:szCs w:val="20"/>
+              </w:rPr>
+              <w:t xml:space="preserve">=3, </w:t>
+            </w:r>
+            <w:proofErr w:type="spellStart"/>
+            <w:r>
+              <w:rPr>
+                <w:rFonts w:ascii="Arial" w:hAnsi="Arial" w:cs="Arial"/>
+                <w:sz w:val="20"/>
+                <w:szCs w:val="20"/>
+              </w:rPr>
+              <w:t>defaultGroups</w:t>
+            </w:r>
+            <w:proofErr w:type="spellEnd"/>
+            <w:r>
+              <w:rPr>
+                <w:rFonts w:ascii="Arial" w:hAnsi="Arial" w:cs="Arial"/>
+                <w:sz w:val="20"/>
+                <w:szCs w:val="20"/>
+              </w:rPr>
+              <w:t>=3</w:t>
+            </w:r>
+          </w:p>
+        </w:tc>
+        <w:tc>
+          <w:tcPr>
+            <w:tcW w:w="2551" w:type="dxa"/>
+            <w:vAlign w:val="center"/>
+          </w:tcPr>
+          <w:p>
+            <w:pPr>
+              <w:rPr>
+                <w:rFonts w:ascii="Arial" w:hAnsi="Arial" w:cs="Arial"/>
+                <w:sz w:val="20"/>
+                <w:szCs w:val="20"/>
+              </w:rPr>
+            </w:pPr>
+            <w:r>
+              <w:rPr>
+                <w:rFonts w:ascii="Arial" w:hAnsi="Arial" w:cs="Arial"/>
+                <w:sz w:val="20"/>
+                <w:szCs w:val="20"/>
+              </w:rPr>
+              <w:t xml:space="preserve">Se guarda correctamente el </w:t>
+            </w:r>
+            <w:proofErr w:type="spellStart"/>
+            <w:r>
+              <w:rPr>
+                <w:rFonts w:ascii="Arial" w:hAnsi="Arial" w:cs="Arial"/>
+                <w:sz w:val="20"/>
+                <w:szCs w:val="20"/>
+              </w:rPr>
+              <w:t>Topic</w:t>
+            </w:r>
+            <w:proofErr w:type="spellEnd"/>
+            <w:r>
+              <w:rPr>
+                <w:rFonts w:ascii="Arial" w:hAnsi="Arial" w:cs="Arial"/>
+                <w:sz w:val="20"/>
+                <w:szCs w:val="20"/>
+              </w:rPr>
+              <w:t xml:space="preserve"> sin generar excepciones</w:t>
+            </w:r>
+          </w:p>
+        </w:tc>
+        <w:tc>
+          <w:tcPr>
+            <w:tcW w:w="3544" w:type="dxa"/>
+            <w:vAlign w:val="center"/>
+          </w:tcPr>
+          <w:p>
+            <w:pPr>
+              <w:rPr>
+                <w:rFonts w:ascii="Arial" w:hAnsi="Arial" w:cs="Arial"/>
+                <w:sz w:val="20"/>
+                <w:szCs w:val="20"/>
+              </w:rPr>
+            </w:pPr>
+          </w:p>
+        </w:tc>
+      </w:tr>
+      <w:tr>
+        <w:trPr>
+          <w:trHeight w:val="413"/>
+        </w:trPr>
+        <w:tc>
+          <w:tcPr>
+            <w:tcW w:w="2553" w:type="dxa"/>
+            <w:vAlign w:val="center"/>
+          </w:tcPr>
+          <w:p>
+            <w:pPr>
+              <w:rPr>
+                <w:rFonts w:ascii="Arial" w:hAnsi="Arial" w:cs="Arial"/>
+                <w:sz w:val="20"/>
+                <w:szCs w:val="20"/>
+              </w:rPr>
+            </w:pPr>
+            <w:proofErr w:type="spellStart"/>
+            <w:r>
+              <w:t>save</w:t>
+            </w:r>
+            <w:proofErr w:type="spellEnd"/>
+            <w:r>
+              <w:t>(</w:t>
+            </w:r>
+            <w:proofErr w:type="spellStart"/>
+            <w:r>
+              <w:t>Tssc</w:t>
+            </w:r>
+            <w:r>
+              <w:t>Game</w:t>
+            </w:r>
+            <w:proofErr w:type="spellEnd"/>
+            <w:r>
+              <w:t xml:space="preserve"> </w:t>
+            </w:r>
+            <w:proofErr w:type="spellStart"/>
+            <w:r>
+              <w:t>tssc</w:t>
+            </w:r>
+            <w:r>
+              <w:t>Game</w:t>
+            </w:r>
+            <w:proofErr w:type="spellEnd"/>
+            <w:r>
+              <w:t>)</w:t>
+            </w:r>
+          </w:p>
+        </w:tc>
+        <w:tc>
+          <w:tcPr>
+            <w:tcW w:w="3260" w:type="dxa"/>
+            <w:vAlign w:val="center"/>
+          </w:tcPr>
+          <w:p>
+            <w:pPr>
+              <w:rPr>
+                <w:rFonts w:ascii="Arial" w:hAnsi="Arial" w:cs="Arial"/>
+                <w:sz w:val="20"/>
+                <w:szCs w:val="20"/>
+              </w:rPr>
+            </w:pPr>
+            <w:r>
+              <w:rPr>
+                <w:rFonts w:ascii="Arial" w:hAnsi="Arial" w:cs="Arial"/>
+                <w:sz w:val="20"/>
+                <w:szCs w:val="20"/>
+              </w:rPr>
+              <w:t xml:space="preserve">Id=1, descripción=” Descripción”, </w:t>
+            </w:r>
+            <w:proofErr w:type="spellStart"/>
+            <w:r>
+              <w:rPr>
+                <w:rFonts w:ascii="Arial" w:hAnsi="Arial" w:cs="Arial"/>
+                <w:sz w:val="20"/>
+                <w:szCs w:val="20"/>
+              </w:rPr>
+              <w:t>tsscStories</w:t>
+            </w:r>
+            <w:proofErr w:type="spellEnd"/>
+            <w:r>
+              <w:rPr>
+                <w:rFonts w:ascii="Arial" w:hAnsi="Arial" w:cs="Arial"/>
+                <w:sz w:val="20"/>
+                <w:szCs w:val="20"/>
+              </w:rPr>
+              <w:t>=</w:t>
+            </w:r>
+            <w:proofErr w:type="spellStart"/>
+            <w:r>
+              <w:rPr>
+                <w:rFonts w:ascii="Arial" w:hAnsi="Arial" w:cs="Arial"/>
+                <w:sz w:val="20"/>
+                <w:szCs w:val="20"/>
+              </w:rPr>
+              <w:t>null</w:t>
+            </w:r>
+            <w:proofErr w:type="spellEnd"/>
+            <w:r>
+              <w:rPr>
+                <w:rFonts w:ascii="Arial" w:hAnsi="Arial" w:cs="Arial"/>
+                <w:sz w:val="20"/>
+                <w:szCs w:val="20"/>
+              </w:rPr>
+              <w:t xml:space="preserve">, </w:t>
+            </w:r>
+            <w:proofErr w:type="spellStart"/>
+            <w:r>
+              <w:rPr>
+                <w:rFonts w:ascii="Arial" w:hAnsi="Arial" w:cs="Arial"/>
+                <w:sz w:val="20"/>
+                <w:szCs w:val="20"/>
+              </w:rPr>
+              <w:t>Name</w:t>
+            </w:r>
+            <w:proofErr w:type="spellEnd"/>
+            <w:r>
+              <w:rPr>
+                <w:rFonts w:ascii="Arial" w:hAnsi="Arial" w:cs="Arial"/>
+                <w:sz w:val="20"/>
+                <w:szCs w:val="20"/>
+              </w:rPr>
+              <w:t>=”</w:t>
+            </w:r>
+            <w:proofErr w:type="spellStart"/>
+            <w:r>
+              <w:rPr>
+                <w:rFonts w:ascii="Arial" w:hAnsi="Arial" w:cs="Arial"/>
+                <w:sz w:val="20"/>
+                <w:szCs w:val="20"/>
+              </w:rPr>
+              <w:t>Topic</w:t>
+            </w:r>
+            <w:proofErr w:type="spellEnd"/>
+            <w:r>
+              <w:rPr>
+                <w:rFonts w:ascii="Arial" w:hAnsi="Arial" w:cs="Arial"/>
+                <w:sz w:val="20"/>
+                <w:szCs w:val="20"/>
+              </w:rPr>
+              <w:t xml:space="preserve"> 2”, </w:t>
+            </w:r>
+            <w:proofErr w:type="spellStart"/>
+            <w:r>
+              <w:rPr>
+                <w:rFonts w:ascii="Arial" w:hAnsi="Arial" w:cs="Arial"/>
+                <w:sz w:val="20"/>
+                <w:szCs w:val="20"/>
+              </w:rPr>
+              <w:t>groupPrefix</w:t>
+            </w:r>
+            <w:proofErr w:type="spellEnd"/>
+            <w:r>
+              <w:rPr>
+                <w:rFonts w:ascii="Arial" w:hAnsi="Arial" w:cs="Arial"/>
+                <w:sz w:val="20"/>
+                <w:szCs w:val="20"/>
+              </w:rPr>
+              <w:t xml:space="preserve">=”G1”, </w:t>
+            </w:r>
+            <w:proofErr w:type="spellStart"/>
+            <w:r>
+              <w:rPr>
+                <w:rFonts w:ascii="Arial" w:hAnsi="Arial" w:cs="Arial"/>
+                <w:sz w:val="20"/>
+                <w:szCs w:val="20"/>
+              </w:rPr>
+              <w:t>defaultGroups</w:t>
+            </w:r>
+            <w:proofErr w:type="spellEnd"/>
+            <w:r>
+              <w:rPr>
+                <w:rFonts w:ascii="Arial" w:hAnsi="Arial" w:cs="Arial"/>
+                <w:sz w:val="20"/>
+                <w:szCs w:val="20"/>
+              </w:rPr>
+              <w:t xml:space="preserve">=0, </w:t>
+            </w:r>
+            <w:proofErr w:type="spellStart"/>
+            <w:r>
+              <w:rPr>
+                <w:rFonts w:ascii="Arial" w:hAnsi="Arial" w:cs="Arial"/>
+                <w:sz w:val="20"/>
+                <w:szCs w:val="20"/>
+              </w:rPr>
+              <w:t>defaultSprints</w:t>
+            </w:r>
+            <w:proofErr w:type="spellEnd"/>
+            <w:r>
+              <w:rPr>
+                <w:rFonts w:ascii="Arial" w:hAnsi="Arial" w:cs="Arial"/>
+                <w:sz w:val="20"/>
+                <w:szCs w:val="20"/>
+              </w:rPr>
+              <w:t>=3</w:t>
+            </w:r>
+          </w:p>
+        </w:tc>
+        <w:tc>
+          <w:tcPr>
+            <w:tcW w:w="2551" w:type="dxa"/>
+            <w:vAlign w:val="center"/>
+          </w:tcPr>
+          <w:p>
+            <w:pPr>
+              <w:rPr>
+                <w:rFonts w:ascii="Arial" w:hAnsi="Arial" w:cs="Arial"/>
+                <w:sz w:val="20"/>
+                <w:szCs w:val="20"/>
+              </w:rPr>
+            </w:pPr>
+            <w:r>
+              <w:rPr>
+                <w:rFonts w:ascii="Arial" w:hAnsi="Arial" w:cs="Arial"/>
+                <w:sz w:val="20"/>
+                <w:szCs w:val="20"/>
+              </w:rPr>
+              <w:t xml:space="preserve">No se guarda el </w:t>
+            </w:r>
+            <w:proofErr w:type="spellStart"/>
+            <w:r>
+              <w:rPr>
+                <w:rFonts w:ascii="Arial" w:hAnsi="Arial" w:cs="Arial"/>
+                <w:sz w:val="20"/>
+                <w:szCs w:val="20"/>
+              </w:rPr>
+              <w:t>topic</w:t>
+            </w:r>
+            <w:proofErr w:type="spellEnd"/>
+            <w:r>
+              <w:rPr>
+                <w:rFonts w:ascii="Arial" w:hAnsi="Arial" w:cs="Arial"/>
+                <w:sz w:val="20"/>
+                <w:szCs w:val="20"/>
+              </w:rPr>
+              <w:t xml:space="preserve"> ya que la cantidad de grupos no es mayor que cero.</w:t>
+            </w:r>
+          </w:p>
+        </w:tc>
+        <w:tc>
+          <w:tcPr>
+            <w:tcW w:w="3544" w:type="dxa"/>
+            <w:vAlign w:val="center"/>
+          </w:tcPr>
+          <w:p>
+            <w:pPr>
+              <w:rPr>
+                <w:rFonts w:ascii="Arial" w:hAnsi="Arial" w:cs="Arial"/>
+                <w:sz w:val="20"/>
+                <w:szCs w:val="20"/>
+              </w:rPr>
+            </w:pPr>
+          </w:p>
+        </w:tc>
+      </w:tr>
+      <w:tr>
+        <w:trPr>
+          <w:trHeight w:val="418"/>
+        </w:trPr>
+        <w:tc>
+          <w:tcPr>
+            <w:tcW w:w="2553" w:type="dxa"/>
+            <w:vAlign w:val="center"/>
+          </w:tcPr>
+          <w:p>
+            <w:proofErr w:type="spellStart"/>
+            <w:r>
+              <w:t>save</w:t>
+            </w:r>
+            <w:proofErr w:type="spellEnd"/>
+            <w:r>
+              <w:t>(</w:t>
+            </w:r>
+            <w:proofErr w:type="spellStart"/>
+            <w:r>
+              <w:t>Tssc</w:t>
+            </w:r>
+            <w:r>
+              <w:t>Game</w:t>
+            </w:r>
+            <w:proofErr w:type="spellEnd"/>
+            <w:r>
+              <w:t xml:space="preserve"> </w:t>
+            </w:r>
+            <w:proofErr w:type="spellStart"/>
+            <w:r>
+              <w:t>tssc</w:t>
+            </w:r>
+            <w:r>
+              <w:t>Game</w:t>
+            </w:r>
+            <w:proofErr w:type="spellEnd"/>
+            <w:r>
+              <w:t>)</w:t>
+            </w:r>
+          </w:p>
+        </w:tc>
+        <w:tc>
+          <w:tcPr>
+            <w:tcW w:w="3260" w:type="dxa"/>
+            <w:vAlign w:val="center"/>
+          </w:tcPr>
+          <w:p>
+            <w:pPr>
+              <w:rPr>
+                <w:rFonts w:ascii="Arial" w:hAnsi="Arial" w:cs="Arial"/>
+                <w:sz w:val="20"/>
+                <w:szCs w:val="20"/>
+              </w:rPr>
+            </w:pPr>
+            <w:r>
+              <w:rPr>
+                <w:rFonts w:ascii="Arial" w:hAnsi="Arial" w:cs="Arial"/>
+                <w:sz w:val="20"/>
+                <w:szCs w:val="20"/>
+              </w:rPr>
+              <w:t xml:space="preserve">Id=2, descripción=” Descripción”, </w:t>
+            </w:r>
+            <w:proofErr w:type="spellStart"/>
+            <w:r>
+              <w:rPr>
+                <w:rFonts w:ascii="Arial" w:hAnsi="Arial" w:cs="Arial"/>
+                <w:sz w:val="20"/>
+                <w:szCs w:val="20"/>
+              </w:rPr>
+              <w:t>tsscStories</w:t>
+            </w:r>
+            <w:proofErr w:type="spellEnd"/>
+            <w:r>
+              <w:rPr>
+                <w:rFonts w:ascii="Arial" w:hAnsi="Arial" w:cs="Arial"/>
+                <w:sz w:val="20"/>
+                <w:szCs w:val="20"/>
+              </w:rPr>
+              <w:t>=</w:t>
+            </w:r>
+            <w:proofErr w:type="spellStart"/>
+            <w:r>
+              <w:rPr>
+                <w:rFonts w:ascii="Arial" w:hAnsi="Arial" w:cs="Arial"/>
+                <w:sz w:val="20"/>
+                <w:szCs w:val="20"/>
+              </w:rPr>
+              <w:t>null</w:t>
+            </w:r>
+            <w:proofErr w:type="spellEnd"/>
+            <w:r>
+              <w:rPr>
+                <w:rFonts w:ascii="Arial" w:hAnsi="Arial" w:cs="Arial"/>
+                <w:sz w:val="20"/>
+                <w:szCs w:val="20"/>
+              </w:rPr>
+              <w:t xml:space="preserve">, </w:t>
+            </w:r>
+            <w:proofErr w:type="spellStart"/>
+            <w:r>
+              <w:rPr>
+                <w:rFonts w:ascii="Arial" w:hAnsi="Arial" w:cs="Arial"/>
+                <w:sz w:val="20"/>
+                <w:szCs w:val="20"/>
+              </w:rPr>
+              <w:t>Name</w:t>
+            </w:r>
+            <w:proofErr w:type="spellEnd"/>
+            <w:r>
+              <w:rPr>
+                <w:rFonts w:ascii="Arial" w:hAnsi="Arial" w:cs="Arial"/>
+                <w:sz w:val="20"/>
+                <w:szCs w:val="20"/>
+              </w:rPr>
+              <w:t>=”</w:t>
+            </w:r>
+            <w:proofErr w:type="spellStart"/>
+            <w:r>
+              <w:rPr>
+                <w:rFonts w:ascii="Arial" w:hAnsi="Arial" w:cs="Arial"/>
+                <w:sz w:val="20"/>
+                <w:szCs w:val="20"/>
+              </w:rPr>
+              <w:t>Topic</w:t>
+            </w:r>
+            <w:proofErr w:type="spellEnd"/>
+            <w:r>
+              <w:rPr>
+                <w:rFonts w:ascii="Arial" w:hAnsi="Arial" w:cs="Arial"/>
+                <w:sz w:val="20"/>
+                <w:szCs w:val="20"/>
+              </w:rPr>
+              <w:t xml:space="preserve"> 3”, </w:t>
+            </w:r>
+            <w:proofErr w:type="spellStart"/>
+            <w:r>
+              <w:rPr>
+                <w:rFonts w:ascii="Arial" w:hAnsi="Arial" w:cs="Arial"/>
+                <w:sz w:val="20"/>
+                <w:szCs w:val="20"/>
+              </w:rPr>
+              <w:t>groupPrefix</w:t>
+            </w:r>
+            <w:proofErr w:type="spellEnd"/>
+            <w:r>
+              <w:rPr>
+                <w:rFonts w:ascii="Arial" w:hAnsi="Arial" w:cs="Arial"/>
+                <w:sz w:val="20"/>
+                <w:szCs w:val="20"/>
+              </w:rPr>
+              <w:t xml:space="preserve">=”G1”, </w:t>
+            </w:r>
+            <w:proofErr w:type="spellStart"/>
+            <w:r>
+              <w:rPr>
+                <w:rFonts w:ascii="Arial" w:hAnsi="Arial" w:cs="Arial"/>
+                <w:sz w:val="20"/>
+                <w:szCs w:val="20"/>
+              </w:rPr>
+              <w:t>defaultGroups</w:t>
+            </w:r>
+            <w:proofErr w:type="spellEnd"/>
+            <w:r>
+              <w:rPr>
+                <w:rFonts w:ascii="Arial" w:hAnsi="Arial" w:cs="Arial"/>
+                <w:sz w:val="20"/>
+                <w:szCs w:val="20"/>
+              </w:rPr>
+              <w:t xml:space="preserve">=3, </w:t>
+            </w:r>
+            <w:proofErr w:type="spellStart"/>
+            <w:r>
+              <w:rPr>
+                <w:rFonts w:ascii="Arial" w:hAnsi="Arial" w:cs="Arial"/>
+                <w:sz w:val="20"/>
+                <w:szCs w:val="20"/>
+              </w:rPr>
+              <w:t>defaultSprints</w:t>
+            </w:r>
+            <w:proofErr w:type="spellEnd"/>
+            <w:r>
+              <w:rPr>
+                <w:rFonts w:ascii="Arial" w:hAnsi="Arial" w:cs="Arial"/>
+                <w:sz w:val="20"/>
+                <w:szCs w:val="20"/>
+              </w:rPr>
+              <w:t>=0</w:t>
+            </w:r>
+          </w:p>
+        </w:tc>
+        <w:tc>
+          <w:tcPr>
+            <w:tcW w:w="2551" w:type="dxa"/>
+            <w:vAlign w:val="center"/>
+          </w:tcPr>
+          <w:p>
+            <w:pPr>
+              <w:rPr>
+                <w:rFonts w:ascii="Arial" w:hAnsi="Arial" w:cs="Arial"/>
+                <w:sz w:val="20"/>
+                <w:szCs w:val="20"/>
+              </w:rPr>
+            </w:pPr>
+            <w:r>
+              <w:rPr>
+                <w:rFonts w:ascii="Arial" w:hAnsi="Arial" w:cs="Arial"/>
+                <w:sz w:val="20"/>
+                <w:szCs w:val="20"/>
+              </w:rPr>
+              <w:t xml:space="preserve">No se guarda el </w:t>
+            </w:r>
+            <w:proofErr w:type="spellStart"/>
+            <w:r>
+              <w:rPr>
+                <w:rFonts w:ascii="Arial" w:hAnsi="Arial" w:cs="Arial"/>
+                <w:sz w:val="20"/>
+                <w:szCs w:val="20"/>
+              </w:rPr>
+              <w:t>topic</w:t>
+            </w:r>
+            <w:proofErr w:type="spellEnd"/>
+            <w:r>
+              <w:rPr>
+                <w:rFonts w:ascii="Arial" w:hAnsi="Arial" w:cs="Arial"/>
+                <w:sz w:val="20"/>
+                <w:szCs w:val="20"/>
+              </w:rPr>
+              <w:t xml:space="preserve"> ya que el </w:t>
+            </w:r>
+            <w:r>
+              <w:rPr>
+                <w:rFonts w:ascii="Arial" w:hAnsi="Arial" w:cs="Arial"/>
+                <w:sz w:val="20"/>
+                <w:szCs w:val="20"/>
+              </w:rPr>
+              <w:t>número</w:t>
+            </w:r>
+            <w:r>
+              <w:rPr>
+                <w:rFonts w:ascii="Arial" w:hAnsi="Arial" w:cs="Arial"/>
+                <w:sz w:val="20"/>
+                <w:szCs w:val="20"/>
+              </w:rPr>
+              <w:t xml:space="preserve"> de </w:t>
+            </w:r>
+            <w:proofErr w:type="spellStart"/>
+            <w:r>
+              <w:rPr>
+                <w:rFonts w:ascii="Arial" w:hAnsi="Arial" w:cs="Arial"/>
+                <w:sz w:val="20"/>
+                <w:szCs w:val="20"/>
+              </w:rPr>
+              <w:t>Sprints</w:t>
+            </w:r>
+            <w:proofErr w:type="spellEnd"/>
+            <w:r>
+              <w:rPr>
+                <w:rFonts w:ascii="Arial" w:hAnsi="Arial" w:cs="Arial"/>
+                <w:sz w:val="20"/>
+                <w:szCs w:val="20"/>
+              </w:rPr>
+              <w:t xml:space="preserve"> no es mayor que cero</w:t>
+            </w:r>
+          </w:p>
+        </w:tc>
+        <w:tc>
+          <w:tcPr>
+            <w:tcW w:w="3544" w:type="dxa"/>
+            <w:vAlign w:val="center"/>
+          </w:tcPr>
+          <w:p>
+            <w:pPr>
+              <w:rPr>
+                <w:rFonts w:ascii="Arial" w:hAnsi="Arial" w:cs="Arial"/>
+                <w:sz w:val="20"/>
+                <w:szCs w:val="20"/>
+              </w:rPr>
+            </w:pPr>
+          </w:p>
+        </w:tc>
+      </w:tr>
+      <w:tr>
+        <w:trPr>
+          <w:trHeight w:val="418"/>
+        </w:trPr>
+        <w:tc>
+          <w:tcPr>
+            <w:tcW w:w="2553" w:type="dxa"/>
+            <w:vAlign w:val="center"/>
+          </w:tcPr>
+          <w:p>
+            <w:pPr>
+              <w:rPr>
+                <w:rFonts w:ascii="Arial" w:hAnsi="Arial" w:cs="Arial"/>
+                <w:sz w:val="20"/>
+                <w:szCs w:val="20"/>
+              </w:rPr>
+            </w:pPr>
+            <w:proofErr w:type="spellStart"/>
+            <w:r>
+              <w:t>save</w:t>
+            </w:r>
+            <w:proofErr w:type="spellEnd"/>
+            <w:r>
+              <w:t>(</w:t>
+            </w:r>
+            <w:proofErr w:type="spellStart"/>
+            <w:r>
+              <w:t>Tssc</w:t>
+            </w:r>
+            <w:r>
+              <w:t>Game</w:t>
+            </w:r>
+            <w:proofErr w:type="spellEnd"/>
+            <w:r>
+              <w:t xml:space="preserve"> </w:t>
+            </w:r>
+            <w:proofErr w:type="spellStart"/>
+            <w:r>
+              <w:t>tssc</w:t>
+            </w:r>
+            <w:r>
+              <w:t>Game</w:t>
+            </w:r>
+            <w:proofErr w:type="spellEnd"/>
+            <w:r>
+              <w:t>)</w:t>
+            </w:r>
+          </w:p>
+        </w:tc>
+        <w:tc>
+          <w:tcPr>
+            <w:tcW w:w="3260" w:type="dxa"/>
+            <w:vAlign w:val="center"/>
+          </w:tcPr>
+          <w:p>
+            <w:pPr>
+              <w:rPr>
+                <w:rFonts w:ascii="Arial" w:hAnsi="Arial" w:cs="Arial"/>
+                <w:sz w:val="20"/>
+                <w:szCs w:val="20"/>
+              </w:rPr>
+            </w:pPr>
+            <w:proofErr w:type="spellStart"/>
+            <w:r>
+              <w:rPr>
+                <w:rFonts w:ascii="Arial" w:hAnsi="Arial" w:cs="Arial"/>
+                <w:sz w:val="20"/>
+                <w:szCs w:val="20"/>
+              </w:rPr>
+              <w:t>Null</w:t>
+            </w:r>
+            <w:proofErr w:type="spellEnd"/>
+          </w:p>
+        </w:tc>
+        <w:tc>
+          <w:tcPr>
+            <w:tcW w:w="2551" w:type="dxa"/>
+            <w:vAlign w:val="center"/>
+          </w:tcPr>
+          <w:p>
+            <w:pPr>
+              <w:rPr>
+                <w:rFonts w:ascii="Arial" w:hAnsi="Arial" w:cs="Arial"/>
+                <w:sz w:val="20"/>
+                <w:szCs w:val="20"/>
+              </w:rPr>
+            </w:pPr>
+            <w:r>
+              <w:rPr>
+                <w:rFonts w:ascii="Arial" w:hAnsi="Arial" w:cs="Arial"/>
+                <w:sz w:val="20"/>
+                <w:szCs w:val="20"/>
+              </w:rPr>
+              <w:t xml:space="preserve">Se lanza la excepción </w:t>
+            </w:r>
+            <w:proofErr w:type="spellStart"/>
+            <w:r>
+              <w:rPr>
+                <w:rFonts w:ascii="Arial" w:hAnsi="Arial" w:cs="Arial"/>
+                <w:sz w:val="20"/>
+                <w:szCs w:val="20"/>
+              </w:rPr>
+              <w:t>NullPointerException</w:t>
+            </w:r>
+            <w:proofErr w:type="spellEnd"/>
+            <w:r>
+              <w:rPr>
+                <w:rFonts w:ascii="Arial" w:hAnsi="Arial" w:cs="Arial"/>
+                <w:sz w:val="20"/>
+                <w:szCs w:val="20"/>
+              </w:rPr>
+              <w:t xml:space="preserve"> y no se guarda el </w:t>
+            </w:r>
+            <w:proofErr w:type="spellStart"/>
+            <w:r>
+              <w:rPr>
+                <w:rFonts w:ascii="Arial" w:hAnsi="Arial" w:cs="Arial"/>
+                <w:sz w:val="20"/>
+                <w:szCs w:val="20"/>
+              </w:rPr>
+              <w:t>topic</w:t>
+            </w:r>
+            <w:proofErr w:type="spellEnd"/>
+          </w:p>
+        </w:tc>
+        <w:tc>
+          <w:tcPr>
+            <w:tcW w:w="3544" w:type="dxa"/>
+            <w:vAlign w:val="center"/>
+          </w:tcPr>
+          <w:p>
+            <w:pPr>
+              <w:rPr>
+                <w:rFonts w:ascii="Arial" w:hAnsi="Arial" w:cs="Arial"/>
+                <w:sz w:val="20"/>
+                <w:szCs w:val="20"/>
+              </w:rPr>
+            </w:pPr>
+          </w:p>
+        </w:tc>
+      </w:tr>
+      <w:tr>
+        <w:trPr>
+          <w:trHeight w:val="420"/>
+        </w:trPr>
+        <w:tc>
+          <w:tcPr>
+            <w:tcW w:w="2553" w:type="dxa"/>
+          </w:tcPr>
+          <w:p>
+            <w:proofErr w:type="spellStart"/>
+            <w:r>
+              <w:t>save</w:t>
+            </w:r>
+            <w:proofErr w:type="spellEnd"/>
+            <w:r>
+              <w:t>(</w:t>
+            </w:r>
+            <w:proofErr w:type="spellStart"/>
+            <w:r>
+              <w:t>Tssc</w:t>
+            </w:r>
+            <w:r>
+              <w:t>Game</w:t>
+            </w:r>
+            <w:proofErr w:type="spellEnd"/>
+            <w:r>
+              <w:t xml:space="preserve"> </w:t>
+            </w:r>
+            <w:proofErr w:type="spellStart"/>
+            <w:r>
+              <w:t>tssc</w:t>
+            </w:r>
+            <w:r>
+              <w:t>Game</w:t>
+            </w:r>
+            <w:proofErr w:type="spellEnd"/>
+            <w:r>
+              <w:t>)</w:t>
+            </w:r>
+          </w:p>
+        </w:tc>
+        <w:tc>
+          <w:tcPr>
+            <w:tcW w:w="3260" w:type="dxa"/>
+          </w:tcPr>
+          <w:p>
+            <w:pPr>
+              <w:rPr>
+                <w:lang w:val="en-US"/>
+              </w:rPr>
+            </w:pPr>
+            <w:r>
+              <w:rPr>
+                <w:rFonts w:ascii="Arial" w:hAnsi="Arial" w:cs="Arial"/>
+                <w:sz w:val="20"/>
+                <w:szCs w:val="20"/>
+                <w:lang w:val="en-US"/>
+              </w:rPr>
+              <w:t xml:space="preserve">Id=0, </w:t>
+            </w:r>
+            <w:proofErr w:type="spellStart"/>
+            <w:r>
+              <w:rPr>
+                <w:rFonts w:ascii="Arial" w:hAnsi="Arial" w:cs="Arial"/>
+                <w:sz w:val="20"/>
+                <w:szCs w:val="20"/>
+                <w:lang w:val="en-US"/>
+              </w:rPr>
+              <w:t>descripción</w:t>
+            </w:r>
+            <w:proofErr w:type="spellEnd"/>
+            <w:r>
+              <w:rPr>
+                <w:rFonts w:ascii="Arial" w:hAnsi="Arial" w:cs="Arial"/>
+                <w:sz w:val="20"/>
+                <w:szCs w:val="20"/>
+                <w:lang w:val="en-US"/>
+              </w:rPr>
+              <w:t>=”</w:t>
+            </w:r>
+            <w:proofErr w:type="spellStart"/>
+            <w:r>
+              <w:rPr>
+                <w:rFonts w:ascii="Arial" w:hAnsi="Arial" w:cs="Arial"/>
+                <w:sz w:val="20"/>
+                <w:szCs w:val="20"/>
+                <w:lang w:val="en-US"/>
+              </w:rPr>
+              <w:t>Descripción</w:t>
+            </w:r>
+            <w:proofErr w:type="spellEnd"/>
+            <w:r>
+              <w:rPr>
+                <w:rFonts w:ascii="Arial" w:hAnsi="Arial" w:cs="Arial"/>
+                <w:sz w:val="20"/>
+                <w:szCs w:val="20"/>
+                <w:lang w:val="en-US"/>
+              </w:rPr>
+              <w:t xml:space="preserve"> Up</w:t>
+            </w:r>
+            <w:r>
+              <w:rPr>
+                <w:rFonts w:ascii="Arial" w:hAnsi="Arial" w:cs="Arial"/>
+                <w:sz w:val="20"/>
+                <w:szCs w:val="20"/>
+                <w:lang w:val="en-US"/>
+              </w:rPr>
+              <w:t>date</w:t>
+            </w:r>
+            <w:r>
+              <w:rPr>
+                <w:rFonts w:ascii="Arial" w:hAnsi="Arial" w:cs="Arial"/>
+                <w:sz w:val="20"/>
+                <w:szCs w:val="20"/>
+                <w:lang w:val="en-US"/>
+              </w:rPr>
+              <w:t xml:space="preserve">”, </w:t>
+            </w:r>
+            <w:proofErr w:type="spellStart"/>
+            <w:r>
+              <w:rPr>
+                <w:rFonts w:ascii="Arial" w:hAnsi="Arial" w:cs="Arial"/>
+                <w:sz w:val="20"/>
+                <w:szCs w:val="20"/>
+                <w:lang w:val="en-US"/>
+              </w:rPr>
+              <w:t>tsscStories</w:t>
+            </w:r>
+            <w:proofErr w:type="spellEnd"/>
+            <w:r>
+              <w:rPr>
+                <w:rFonts w:ascii="Arial" w:hAnsi="Arial" w:cs="Arial"/>
+                <w:sz w:val="20"/>
+                <w:szCs w:val="20"/>
+                <w:lang w:val="en-US"/>
+              </w:rPr>
+              <w:t xml:space="preserve">=null, Name=”Topic Update 1”, </w:t>
+            </w:r>
+            <w:proofErr w:type="spellStart"/>
+            <w:r>
+              <w:rPr>
+                <w:rFonts w:ascii="Arial" w:hAnsi="Arial" w:cs="Arial"/>
+                <w:sz w:val="20"/>
+                <w:szCs w:val="20"/>
+                <w:lang w:val="en-US"/>
+              </w:rPr>
+              <w:t>groupPrefix</w:t>
+            </w:r>
+            <w:proofErr w:type="spellEnd"/>
+            <w:r>
+              <w:rPr>
+                <w:rFonts w:ascii="Arial" w:hAnsi="Arial" w:cs="Arial"/>
+                <w:sz w:val="20"/>
+                <w:szCs w:val="20"/>
+                <w:lang w:val="en-US"/>
+              </w:rPr>
+              <w:t>=”G1</w:t>
+            </w:r>
+            <w:r>
+              <w:rPr>
+                <w:rFonts w:ascii="Arial" w:hAnsi="Arial" w:cs="Arial"/>
+                <w:sz w:val="20"/>
+                <w:szCs w:val="20"/>
+                <w:lang w:val="en-US"/>
+              </w:rPr>
+              <w:t>U</w:t>
+            </w:r>
+            <w:r>
+              <w:rPr>
+                <w:rFonts w:ascii="Arial" w:hAnsi="Arial" w:cs="Arial"/>
+                <w:sz w:val="20"/>
+                <w:szCs w:val="20"/>
+                <w:lang w:val="en-US"/>
+              </w:rPr>
+              <w:t xml:space="preserve">”, </w:t>
+            </w:r>
+            <w:proofErr w:type="spellStart"/>
+            <w:r>
+              <w:rPr>
+                <w:rFonts w:ascii="Arial" w:hAnsi="Arial" w:cs="Arial"/>
+                <w:sz w:val="20"/>
+                <w:szCs w:val="20"/>
+                <w:lang w:val="en-US"/>
+              </w:rPr>
+              <w:t>defaultGroups</w:t>
+            </w:r>
+            <w:proofErr w:type="spellEnd"/>
+            <w:r>
+              <w:rPr>
+                <w:rFonts w:ascii="Arial" w:hAnsi="Arial" w:cs="Arial"/>
+                <w:sz w:val="20"/>
+                <w:szCs w:val="20"/>
+                <w:lang w:val="en-US"/>
+              </w:rPr>
+              <w:t>=</w:t>
+            </w:r>
+            <w:r>
+              <w:rPr>
+                <w:rFonts w:ascii="Arial" w:hAnsi="Arial" w:cs="Arial"/>
+                <w:sz w:val="20"/>
+                <w:szCs w:val="20"/>
+                <w:lang w:val="en-US"/>
+              </w:rPr>
+              <w:t>4</w:t>
+            </w:r>
+            <w:r>
+              <w:rPr>
+                <w:rFonts w:ascii="Arial" w:hAnsi="Arial" w:cs="Arial"/>
+                <w:sz w:val="20"/>
+                <w:szCs w:val="20"/>
+                <w:lang w:val="en-US"/>
+              </w:rPr>
+              <w:t xml:space="preserve">, </w:t>
+            </w:r>
+            <w:proofErr w:type="spellStart"/>
+            <w:r>
+              <w:rPr>
+                <w:rFonts w:ascii="Arial" w:hAnsi="Arial" w:cs="Arial"/>
+                <w:sz w:val="20"/>
+                <w:szCs w:val="20"/>
+                <w:lang w:val="en-US"/>
+              </w:rPr>
+              <w:t>defaultGroups</w:t>
+            </w:r>
+            <w:proofErr w:type="spellEnd"/>
+            <w:r>
+              <w:rPr>
+                <w:rFonts w:ascii="Arial" w:hAnsi="Arial" w:cs="Arial"/>
+                <w:sz w:val="20"/>
+                <w:szCs w:val="20"/>
+                <w:lang w:val="en-US"/>
+              </w:rPr>
+              <w:t>=</w:t>
+            </w:r>
+            <w:r>
+              <w:rPr>
+                <w:rFonts w:ascii="Arial" w:hAnsi="Arial" w:cs="Arial"/>
+                <w:sz w:val="20"/>
+                <w:szCs w:val="20"/>
+                <w:lang w:val="en-US"/>
+              </w:rPr>
+              <w:t>4</w:t>
+            </w:r>
+          </w:p>
+        </w:tc>
+        <w:tc>
+          <w:tcPr>
+            <w:tcW w:w="2551" w:type="dxa"/>
+          </w:tcPr>
+          <w:p>
+            <w:pPr>
+              <w:rPr>
+                <w:rFonts w:ascii="Arial" w:hAnsi="Arial" w:cs="Arial"/>
+                <w:sz w:val="20"/>
+                <w:szCs w:val="20"/>
+              </w:rPr>
+            </w:pPr>
+            <w:r>
+              <w:rPr>
+                <w:rFonts w:ascii="Arial" w:hAnsi="Arial" w:cs="Arial"/>
+                <w:sz w:val="20"/>
+                <w:szCs w:val="20"/>
+              </w:rPr>
+              <w:t xml:space="preserve">Se actualiza los campos correctamente del </w:t>
+            </w:r>
+            <w:proofErr w:type="spellStart"/>
+            <w:r>
+              <w:rPr>
+                <w:rFonts w:ascii="Arial" w:hAnsi="Arial" w:cs="Arial"/>
+                <w:sz w:val="20"/>
+                <w:szCs w:val="20"/>
+              </w:rPr>
+              <w:t>Topic</w:t>
+            </w:r>
+            <w:proofErr w:type="spellEnd"/>
+            <w:r>
+              <w:rPr>
+                <w:rFonts w:ascii="Arial" w:hAnsi="Arial" w:cs="Arial"/>
+                <w:sz w:val="20"/>
+                <w:szCs w:val="20"/>
+              </w:rPr>
+              <w:t xml:space="preserve"> sin generar excepciones</w:t>
+            </w:r>
+          </w:p>
+        </w:tc>
+        <w:tc>
+          <w:tcPr>
+            <w:tcW w:w="3544" w:type="dxa"/>
+          </w:tcPr>
+          <w:p>
+            <w:pPr>
+              <w:rPr>
+                <w:rFonts w:ascii="Arial" w:hAnsi="Arial" w:cs="Arial"/>
+                <w:sz w:val="20"/>
+                <w:szCs w:val="20"/>
+              </w:rPr>
+            </w:pPr>
+          </w:p>
+        </w:tc>
+      </w:tr>
+      <w:tr>
+        <w:trPr>
+          <w:trHeight w:val="413"/>
+        </w:trPr>
+        <w:tc>
+          <w:tcPr>
+            <w:tcW w:w="2553" w:type="dxa"/>
+          </w:tcPr>
+          <w:p>
+            <w:pPr>
+              <w:rPr>
+                <w:rFonts w:ascii="Arial" w:hAnsi="Arial" w:cs="Arial"/>
+                <w:sz w:val="20"/>
+                <w:szCs w:val="20"/>
+              </w:rPr>
+            </w:pPr>
+            <w:proofErr w:type="spellStart"/>
+            <w:r>
+              <w:t>save</w:t>
+            </w:r>
+            <w:proofErr w:type="spellEnd"/>
+            <w:r>
+              <w:t>(</w:t>
+            </w:r>
+            <w:proofErr w:type="spellStart"/>
+            <w:r>
+              <w:t>Tssc</w:t>
+            </w:r>
+            <w:r>
+              <w:t>Game</w:t>
+            </w:r>
+            <w:proofErr w:type="spellEnd"/>
+            <w:r>
+              <w:t xml:space="preserve"> </w:t>
+            </w:r>
+            <w:proofErr w:type="spellStart"/>
+            <w:r>
+              <w:t>tssc</w:t>
+            </w:r>
+            <w:r>
+              <w:t>Game</w:t>
+            </w:r>
+            <w:proofErr w:type="spellEnd"/>
+            <w:r>
+              <w:t>)</w:t>
+            </w:r>
+          </w:p>
+        </w:tc>
+        <w:tc>
+          <w:tcPr>
+            <w:tcW w:w="3260" w:type="dxa"/>
+          </w:tcPr>
+          <w:p>
+            <w:pPr>
+              <w:rPr>
+                <w:rFonts w:ascii="Arial" w:hAnsi="Arial" w:cs="Arial"/>
+                <w:sz w:val="20"/>
+                <w:szCs w:val="20"/>
+              </w:rPr>
+            </w:pPr>
+            <w:r>
+              <w:rPr>
+                <w:rFonts w:ascii="Arial" w:hAnsi="Arial" w:cs="Arial"/>
+                <w:sz w:val="20"/>
+                <w:szCs w:val="20"/>
+              </w:rPr>
+              <w:t xml:space="preserve">Id=1, descripción=” Descripción”, </w:t>
+            </w:r>
+            <w:proofErr w:type="spellStart"/>
+            <w:r>
+              <w:rPr>
+                <w:rFonts w:ascii="Arial" w:hAnsi="Arial" w:cs="Arial"/>
+                <w:sz w:val="20"/>
+                <w:szCs w:val="20"/>
+              </w:rPr>
+              <w:t>tsscStories</w:t>
+            </w:r>
+            <w:proofErr w:type="spellEnd"/>
+            <w:r>
+              <w:rPr>
+                <w:rFonts w:ascii="Arial" w:hAnsi="Arial" w:cs="Arial"/>
+                <w:sz w:val="20"/>
+                <w:szCs w:val="20"/>
+              </w:rPr>
+              <w:t>=</w:t>
+            </w:r>
+            <w:proofErr w:type="spellStart"/>
+            <w:r>
+              <w:rPr>
+                <w:rFonts w:ascii="Arial" w:hAnsi="Arial" w:cs="Arial"/>
+                <w:sz w:val="20"/>
+                <w:szCs w:val="20"/>
+              </w:rPr>
+              <w:t>null</w:t>
+            </w:r>
+            <w:proofErr w:type="spellEnd"/>
+            <w:r>
+              <w:rPr>
+                <w:rFonts w:ascii="Arial" w:hAnsi="Arial" w:cs="Arial"/>
+                <w:sz w:val="20"/>
+                <w:szCs w:val="20"/>
+              </w:rPr>
+              <w:t xml:space="preserve">, </w:t>
+            </w:r>
+            <w:proofErr w:type="spellStart"/>
+            <w:r>
+              <w:rPr>
+                <w:rFonts w:ascii="Arial" w:hAnsi="Arial" w:cs="Arial"/>
+                <w:sz w:val="20"/>
+                <w:szCs w:val="20"/>
+              </w:rPr>
+              <w:t>Name</w:t>
+            </w:r>
+            <w:proofErr w:type="spellEnd"/>
+            <w:r>
+              <w:rPr>
+                <w:rFonts w:ascii="Arial" w:hAnsi="Arial" w:cs="Arial"/>
+                <w:sz w:val="20"/>
+                <w:szCs w:val="20"/>
+              </w:rPr>
+              <w:t>=”</w:t>
+            </w:r>
+            <w:proofErr w:type="spellStart"/>
+            <w:r>
+              <w:rPr>
+                <w:rFonts w:ascii="Arial" w:hAnsi="Arial" w:cs="Arial"/>
+                <w:sz w:val="20"/>
+                <w:szCs w:val="20"/>
+              </w:rPr>
+              <w:t>Topic</w:t>
+            </w:r>
+            <w:proofErr w:type="spellEnd"/>
+            <w:r>
+              <w:rPr>
+                <w:rFonts w:ascii="Arial" w:hAnsi="Arial" w:cs="Arial"/>
+                <w:sz w:val="20"/>
+                <w:szCs w:val="20"/>
+              </w:rPr>
+              <w:t xml:space="preserve"> </w:t>
+            </w:r>
+            <w:proofErr w:type="spellStart"/>
+            <w:r>
+              <w:rPr>
+                <w:rFonts w:ascii="Arial" w:hAnsi="Arial" w:cs="Arial"/>
+                <w:sz w:val="20"/>
+                <w:szCs w:val="20"/>
+              </w:rPr>
+              <w:t>Update</w:t>
+            </w:r>
+            <w:proofErr w:type="spellEnd"/>
+            <w:r>
+              <w:rPr>
+                <w:rFonts w:ascii="Arial" w:hAnsi="Arial" w:cs="Arial"/>
+                <w:sz w:val="20"/>
+                <w:szCs w:val="20"/>
+              </w:rPr>
+              <w:t xml:space="preserve"> 2”, </w:t>
+            </w:r>
+            <w:proofErr w:type="spellStart"/>
+            <w:r>
+              <w:rPr>
+                <w:rFonts w:ascii="Arial" w:hAnsi="Arial" w:cs="Arial"/>
+                <w:sz w:val="20"/>
+                <w:szCs w:val="20"/>
+              </w:rPr>
+              <w:t>groupPrefix</w:t>
+            </w:r>
+            <w:proofErr w:type="spellEnd"/>
+            <w:r>
+              <w:rPr>
+                <w:rFonts w:ascii="Arial" w:hAnsi="Arial" w:cs="Arial"/>
+                <w:sz w:val="20"/>
+                <w:szCs w:val="20"/>
+              </w:rPr>
+              <w:t xml:space="preserve">=”G1”, </w:t>
+            </w:r>
+            <w:proofErr w:type="spellStart"/>
+            <w:r>
+              <w:rPr>
+                <w:rFonts w:ascii="Arial" w:hAnsi="Arial" w:cs="Arial"/>
+                <w:sz w:val="20"/>
+                <w:szCs w:val="20"/>
+              </w:rPr>
+              <w:t>defaultGroups</w:t>
+            </w:r>
+            <w:proofErr w:type="spellEnd"/>
+            <w:r>
+              <w:rPr>
+                <w:rFonts w:ascii="Arial" w:hAnsi="Arial" w:cs="Arial"/>
+                <w:sz w:val="20"/>
+                <w:szCs w:val="20"/>
+              </w:rPr>
+              <w:t xml:space="preserve">=0, </w:t>
+            </w:r>
+            <w:proofErr w:type="spellStart"/>
+            <w:r>
+              <w:rPr>
+                <w:rFonts w:ascii="Arial" w:hAnsi="Arial" w:cs="Arial"/>
+                <w:sz w:val="20"/>
+                <w:szCs w:val="20"/>
+              </w:rPr>
+              <w:t>defaultSprints</w:t>
+            </w:r>
+            <w:proofErr w:type="spellEnd"/>
+            <w:r>
+              <w:rPr>
+                <w:rFonts w:ascii="Arial" w:hAnsi="Arial" w:cs="Arial"/>
+                <w:sz w:val="20"/>
+                <w:szCs w:val="20"/>
+              </w:rPr>
+              <w:t>=4</w:t>
+            </w:r>
+          </w:p>
+        </w:tc>
+        <w:tc>
+          <w:tcPr>
+            <w:tcW w:w="2551" w:type="dxa"/>
+          </w:tcPr>
+          <w:p>
+            <w:pPr>
+              <w:rPr>
+                <w:rFonts w:ascii="Arial" w:hAnsi="Arial" w:cs="Arial"/>
+                <w:sz w:val="20"/>
+                <w:szCs w:val="20"/>
+              </w:rPr>
+            </w:pPr>
+            <w:r>
+              <w:rPr>
+                <w:rFonts w:ascii="Arial" w:hAnsi="Arial" w:cs="Arial"/>
+                <w:sz w:val="20"/>
+                <w:szCs w:val="20"/>
+              </w:rPr>
+              <w:t xml:space="preserve">No se actualiza el </w:t>
+            </w:r>
+            <w:proofErr w:type="spellStart"/>
+            <w:r>
+              <w:rPr>
+                <w:rFonts w:ascii="Arial" w:hAnsi="Arial" w:cs="Arial"/>
+                <w:sz w:val="20"/>
+                <w:szCs w:val="20"/>
+              </w:rPr>
+              <w:t>topic</w:t>
+            </w:r>
+            <w:proofErr w:type="spellEnd"/>
+            <w:r>
+              <w:rPr>
+                <w:rFonts w:ascii="Arial" w:hAnsi="Arial" w:cs="Arial"/>
+                <w:sz w:val="20"/>
+                <w:szCs w:val="20"/>
+              </w:rPr>
+              <w:t xml:space="preserve"> ya que la cantidad de grupos no es mayor que cero.</w:t>
+            </w:r>
+          </w:p>
+        </w:tc>
+        <w:tc>
+          <w:tcPr>
+            <w:tcW w:w="3544" w:type="dxa"/>
+          </w:tcPr>
+          <w:p>
+            <w:pPr>
+              <w:rPr>
+                <w:rFonts w:ascii="Arial" w:hAnsi="Arial" w:cs="Arial"/>
+                <w:sz w:val="20"/>
+                <w:szCs w:val="20"/>
+              </w:rPr>
+            </w:pPr>
+          </w:p>
+        </w:tc>
+      </w:tr>
+      <w:tr>
+        <w:trPr>
+          <w:trHeight w:val="418"/>
+        </w:trPr>
+        <w:tc>
+          <w:tcPr>
+            <w:tcW w:w="2553" w:type="dxa"/>
+          </w:tcPr>
+          <w:p>
+            <w:proofErr w:type="spellStart"/>
+            <w:r>
+              <w:t>save</w:t>
+            </w:r>
+            <w:proofErr w:type="spellEnd"/>
+            <w:r>
+              <w:t>(</w:t>
+            </w:r>
+            <w:proofErr w:type="spellStart"/>
+            <w:r>
+              <w:t>Tssc</w:t>
+            </w:r>
+            <w:r>
+              <w:t>Game</w:t>
+            </w:r>
+            <w:proofErr w:type="spellEnd"/>
+            <w:r>
+              <w:t xml:space="preserve"> </w:t>
+            </w:r>
+            <w:proofErr w:type="spellStart"/>
+            <w:r>
+              <w:t>tssc</w:t>
+            </w:r>
+            <w:r>
+              <w:t>Game</w:t>
+            </w:r>
+            <w:proofErr w:type="spellEnd"/>
+            <w:r>
+              <w:t>)</w:t>
+            </w:r>
+          </w:p>
+        </w:tc>
+        <w:tc>
+          <w:tcPr>
+            <w:tcW w:w="3260" w:type="dxa"/>
+          </w:tcPr>
+          <w:p>
+            <w:pPr>
+              <w:rPr>
+                <w:rFonts w:ascii="Arial" w:hAnsi="Arial" w:cs="Arial"/>
+                <w:sz w:val="20"/>
+                <w:szCs w:val="20"/>
+                <w:lang w:val="en-US"/>
+              </w:rPr>
+            </w:pPr>
+            <w:r>
+              <w:rPr>
+                <w:rFonts w:ascii="Arial" w:hAnsi="Arial" w:cs="Arial"/>
+                <w:sz w:val="20"/>
+                <w:szCs w:val="20"/>
+                <w:lang w:val="en-US"/>
+              </w:rPr>
+              <w:t xml:space="preserve">Id=2, </w:t>
+            </w:r>
+            <w:proofErr w:type="spellStart"/>
+            <w:r>
+              <w:rPr>
+                <w:rFonts w:ascii="Arial" w:hAnsi="Arial" w:cs="Arial"/>
+                <w:sz w:val="20"/>
+                <w:szCs w:val="20"/>
+                <w:lang w:val="en-US"/>
+              </w:rPr>
+              <w:t>descripción</w:t>
+            </w:r>
+            <w:proofErr w:type="spellEnd"/>
+            <w:r>
+              <w:rPr>
+                <w:rFonts w:ascii="Arial" w:hAnsi="Arial" w:cs="Arial"/>
+                <w:sz w:val="20"/>
+                <w:szCs w:val="20"/>
+                <w:lang w:val="en-US"/>
+              </w:rPr>
+              <w:t>=”</w:t>
+            </w:r>
+            <w:proofErr w:type="spellStart"/>
+            <w:r>
+              <w:rPr>
+                <w:rFonts w:ascii="Arial" w:hAnsi="Arial" w:cs="Arial"/>
+                <w:sz w:val="20"/>
+                <w:szCs w:val="20"/>
+                <w:lang w:val="en-US"/>
+              </w:rPr>
+              <w:t>Descripción</w:t>
+            </w:r>
+            <w:proofErr w:type="spellEnd"/>
+            <w:r>
+              <w:rPr>
+                <w:rFonts w:ascii="Arial" w:hAnsi="Arial" w:cs="Arial"/>
+                <w:sz w:val="20"/>
+                <w:szCs w:val="20"/>
+                <w:lang w:val="en-US"/>
+              </w:rPr>
+              <w:t xml:space="preserve"> Up</w:t>
+            </w:r>
+            <w:r>
+              <w:rPr>
+                <w:rFonts w:ascii="Arial" w:hAnsi="Arial" w:cs="Arial"/>
+                <w:sz w:val="20"/>
+                <w:szCs w:val="20"/>
+                <w:lang w:val="en-US"/>
+              </w:rPr>
+              <w:t>date</w:t>
+            </w:r>
+            <w:r>
+              <w:rPr>
+                <w:rFonts w:ascii="Arial" w:hAnsi="Arial" w:cs="Arial"/>
+                <w:sz w:val="20"/>
+                <w:szCs w:val="20"/>
+                <w:lang w:val="en-US"/>
+              </w:rPr>
+              <w:t xml:space="preserve">”, </w:t>
+            </w:r>
+            <w:proofErr w:type="spellStart"/>
+            <w:r>
+              <w:rPr>
+                <w:rFonts w:ascii="Arial" w:hAnsi="Arial" w:cs="Arial"/>
+                <w:sz w:val="20"/>
+                <w:szCs w:val="20"/>
+                <w:lang w:val="en-US"/>
+              </w:rPr>
+              <w:t>tsscStories</w:t>
+            </w:r>
+            <w:proofErr w:type="spellEnd"/>
+            <w:r>
+              <w:rPr>
+                <w:rFonts w:ascii="Arial" w:hAnsi="Arial" w:cs="Arial"/>
+                <w:sz w:val="20"/>
+                <w:szCs w:val="20"/>
+                <w:lang w:val="en-US"/>
+              </w:rPr>
+              <w:t xml:space="preserve">=null, Name=”Topic </w:t>
+            </w:r>
+            <w:r>
+              <w:rPr>
+                <w:rFonts w:ascii="Arial" w:hAnsi="Arial" w:cs="Arial"/>
+                <w:sz w:val="20"/>
+                <w:szCs w:val="20"/>
+                <w:lang w:val="en-US"/>
+              </w:rPr>
+              <w:t xml:space="preserve">Update </w:t>
+            </w:r>
+            <w:r>
+              <w:rPr>
+                <w:rFonts w:ascii="Arial" w:hAnsi="Arial" w:cs="Arial"/>
+                <w:sz w:val="20"/>
+                <w:szCs w:val="20"/>
+                <w:lang w:val="en-US"/>
+              </w:rPr>
+              <w:t>3</w:t>
+            </w:r>
+            <w:r>
+              <w:rPr>
+                <w:rFonts w:ascii="Arial" w:hAnsi="Arial" w:cs="Arial"/>
+                <w:sz w:val="20"/>
+                <w:szCs w:val="20"/>
+                <w:lang w:val="en-US"/>
+              </w:rPr>
+              <w:t xml:space="preserve"> </w:t>
+            </w:r>
+            <w:r>
+              <w:rPr>
+                <w:rFonts w:ascii="Arial" w:hAnsi="Arial" w:cs="Arial"/>
+                <w:sz w:val="20"/>
+                <w:szCs w:val="20"/>
+                <w:lang w:val="en-US"/>
+              </w:rPr>
+              <w:t xml:space="preserve">”, </w:t>
+            </w:r>
+            <w:proofErr w:type="spellStart"/>
+            <w:r>
+              <w:rPr>
+                <w:rFonts w:ascii="Arial" w:hAnsi="Arial" w:cs="Arial"/>
+                <w:sz w:val="20"/>
+                <w:szCs w:val="20"/>
+                <w:lang w:val="en-US"/>
+              </w:rPr>
+              <w:t>groupPrefix</w:t>
+            </w:r>
+            <w:proofErr w:type="spellEnd"/>
+            <w:r>
+              <w:rPr>
+                <w:rFonts w:ascii="Arial" w:hAnsi="Arial" w:cs="Arial"/>
+                <w:sz w:val="20"/>
+                <w:szCs w:val="20"/>
+                <w:lang w:val="en-US"/>
+              </w:rPr>
+              <w:t>=”G1</w:t>
+            </w:r>
+            <w:r>
+              <w:rPr>
+                <w:rFonts w:ascii="Arial" w:hAnsi="Arial" w:cs="Arial"/>
+                <w:sz w:val="20"/>
+                <w:szCs w:val="20"/>
+                <w:lang w:val="en-US"/>
+              </w:rPr>
+              <w:t>U</w:t>
+            </w:r>
+            <w:r>
+              <w:rPr>
+                <w:rFonts w:ascii="Arial" w:hAnsi="Arial" w:cs="Arial"/>
+                <w:sz w:val="20"/>
+                <w:szCs w:val="20"/>
+                <w:lang w:val="en-US"/>
+              </w:rPr>
+              <w:t xml:space="preserve">”, </w:t>
+            </w:r>
+            <w:proofErr w:type="spellStart"/>
+            <w:r>
+              <w:rPr>
+                <w:rFonts w:ascii="Arial" w:hAnsi="Arial" w:cs="Arial"/>
+                <w:sz w:val="20"/>
+                <w:szCs w:val="20"/>
+                <w:lang w:val="en-US"/>
+              </w:rPr>
+              <w:t>defaultGroups</w:t>
+            </w:r>
+            <w:proofErr w:type="spellEnd"/>
+            <w:r>
+              <w:rPr>
+                <w:rFonts w:ascii="Arial" w:hAnsi="Arial" w:cs="Arial"/>
+                <w:sz w:val="20"/>
+                <w:szCs w:val="20"/>
+                <w:lang w:val="en-US"/>
+              </w:rPr>
+              <w:t xml:space="preserve">=4, </w:t>
+            </w:r>
+            <w:proofErr w:type="spellStart"/>
+            <w:r>
+              <w:rPr>
+                <w:rFonts w:ascii="Arial" w:hAnsi="Arial" w:cs="Arial"/>
+                <w:sz w:val="20"/>
+                <w:szCs w:val="20"/>
+                <w:lang w:val="en-US"/>
+              </w:rPr>
+              <w:t>defaultSprints</w:t>
+            </w:r>
+            <w:proofErr w:type="spellEnd"/>
+            <w:r>
+              <w:rPr>
+                <w:rFonts w:ascii="Arial" w:hAnsi="Arial" w:cs="Arial"/>
+                <w:sz w:val="20"/>
+                <w:szCs w:val="20"/>
+                <w:lang w:val="en-US"/>
+              </w:rPr>
+              <w:t>=0</w:t>
+            </w:r>
+          </w:p>
+        </w:tc>
+        <w:tc>
+          <w:tcPr>
+            <w:tcW w:w="2551" w:type="dxa"/>
+          </w:tcPr>
+          <w:p>
+            <w:pPr>
+              <w:rPr>
+                <w:rFonts w:ascii="Arial" w:hAnsi="Arial" w:cs="Arial"/>
+                <w:sz w:val="20"/>
+                <w:szCs w:val="20"/>
+              </w:rPr>
+            </w:pPr>
+            <w:r>
+              <w:rPr>
+                <w:rFonts w:ascii="Arial" w:hAnsi="Arial" w:cs="Arial"/>
+                <w:sz w:val="20"/>
+                <w:szCs w:val="20"/>
+              </w:rPr>
+              <w:t xml:space="preserve">No se actualiza el </w:t>
+            </w:r>
+            <w:proofErr w:type="spellStart"/>
+            <w:r>
+              <w:rPr>
+                <w:rFonts w:ascii="Arial" w:hAnsi="Arial" w:cs="Arial"/>
+                <w:sz w:val="20"/>
+                <w:szCs w:val="20"/>
+              </w:rPr>
+              <w:t>topic</w:t>
+            </w:r>
+            <w:proofErr w:type="spellEnd"/>
+            <w:r>
+              <w:rPr>
+                <w:rFonts w:ascii="Arial" w:hAnsi="Arial" w:cs="Arial"/>
+                <w:sz w:val="20"/>
+                <w:szCs w:val="20"/>
+              </w:rPr>
+              <w:t xml:space="preserve"> ya que el número de </w:t>
+            </w:r>
+            <w:proofErr w:type="spellStart"/>
+            <w:r>
+              <w:rPr>
+                <w:rFonts w:ascii="Arial" w:hAnsi="Arial" w:cs="Arial"/>
+                <w:sz w:val="20"/>
+                <w:szCs w:val="20"/>
+              </w:rPr>
+              <w:t>Sprints</w:t>
+            </w:r>
+            <w:proofErr w:type="spellEnd"/>
+            <w:r>
+              <w:rPr>
+                <w:rFonts w:ascii="Arial" w:hAnsi="Arial" w:cs="Arial"/>
+                <w:sz w:val="20"/>
+                <w:szCs w:val="20"/>
+              </w:rPr>
+              <w:t xml:space="preserve"> no es mayor que cero</w:t>
+            </w:r>
+          </w:p>
+        </w:tc>
+        <w:tc>
+          <w:tcPr>
+            <w:tcW w:w="3544" w:type="dxa"/>
+          </w:tcPr>
+          <w:p>
+            <w:pPr>
+              <w:rPr>
+                <w:rFonts w:ascii="Arial" w:hAnsi="Arial" w:cs="Arial"/>
+                <w:sz w:val="20"/>
+                <w:szCs w:val="20"/>
+              </w:rPr>
+            </w:pPr>
+          </w:p>
+        </w:tc>
+      </w:tr>
+      <w:tr>
+        <w:trPr>
+          <w:trHeight w:val="418"/>
+        </w:trPr>
+        <w:tc>
+          <w:tcPr>
+            <w:tcW w:w="2553" w:type="dxa"/>
+          </w:tcPr>
+          <w:p>
+            <w:pPr>
+              <w:rPr>
+                <w:rFonts w:ascii="Arial" w:hAnsi="Arial" w:cs="Arial"/>
+                <w:sz w:val="20"/>
+                <w:szCs w:val="20"/>
+              </w:rPr>
+            </w:pPr>
+            <w:proofErr w:type="spellStart"/>
+            <w:r>
+              <w:t>save</w:t>
+            </w:r>
+            <w:proofErr w:type="spellEnd"/>
+            <w:r>
+              <w:t>(</w:t>
+            </w:r>
+            <w:proofErr w:type="spellStart"/>
+            <w:r>
+              <w:t>Tssc</w:t>
+            </w:r>
+            <w:r>
+              <w:t>Game</w:t>
+            </w:r>
+            <w:proofErr w:type="spellEnd"/>
+            <w:r>
+              <w:t xml:space="preserve"> </w:t>
+            </w:r>
+            <w:proofErr w:type="spellStart"/>
+            <w:r>
+              <w:t>tssc</w:t>
+            </w:r>
+            <w:r>
+              <w:t>Game</w:t>
+            </w:r>
+            <w:proofErr w:type="spellEnd"/>
+            <w:r>
+              <w:t>)</w:t>
+            </w:r>
+          </w:p>
+        </w:tc>
+        <w:tc>
+          <w:tcPr>
+            <w:tcW w:w="3260" w:type="dxa"/>
+          </w:tcPr>
+          <w:p>
+            <w:pPr>
+              <w:rPr>
+                <w:rFonts w:ascii="Arial" w:hAnsi="Arial" w:cs="Arial"/>
+                <w:sz w:val="20"/>
+                <w:szCs w:val="20"/>
+              </w:rPr>
+            </w:pPr>
+            <w:proofErr w:type="spellStart"/>
+            <w:r>
+              <w:rPr>
+                <w:rFonts w:ascii="Arial" w:hAnsi="Arial" w:cs="Arial"/>
+                <w:sz w:val="20"/>
+                <w:szCs w:val="20"/>
+              </w:rPr>
+              <w:t>Null</w:t>
+            </w:r>
+            <w:proofErr w:type="spellEnd"/>
+          </w:p>
+        </w:tc>
+        <w:tc>
+          <w:tcPr>
+            <w:tcW w:w="2551" w:type="dxa"/>
+          </w:tcPr>
+          <w:p>
+            <w:pPr>
+              <w:rPr>
+                <w:rFonts w:ascii="Arial" w:hAnsi="Arial" w:cs="Arial"/>
+                <w:sz w:val="20"/>
+                <w:szCs w:val="20"/>
+              </w:rPr>
+            </w:pPr>
+            <w:r>
+              <w:rPr>
+                <w:rFonts w:ascii="Arial" w:hAnsi="Arial" w:cs="Arial"/>
+                <w:sz w:val="20"/>
+                <w:szCs w:val="20"/>
+              </w:rPr>
+              <w:t xml:space="preserve">Se lanza la excepción </w:t>
+            </w:r>
+            <w:proofErr w:type="spellStart"/>
+            <w:r>
+              <w:rPr>
+                <w:rFonts w:ascii="Arial" w:hAnsi="Arial" w:cs="Arial"/>
+                <w:sz w:val="20"/>
+                <w:szCs w:val="20"/>
+              </w:rPr>
+              <w:t>NullPointerException</w:t>
+            </w:r>
+            <w:proofErr w:type="spellEnd"/>
+            <w:r>
+              <w:rPr>
+                <w:rFonts w:ascii="Arial" w:hAnsi="Arial" w:cs="Arial"/>
+                <w:sz w:val="20"/>
+                <w:szCs w:val="20"/>
+              </w:rPr>
+              <w:t xml:space="preserve"> y no se actualiza el </w:t>
+            </w:r>
+            <w:proofErr w:type="spellStart"/>
+            <w:r>
+              <w:rPr>
+                <w:rFonts w:ascii="Arial" w:hAnsi="Arial" w:cs="Arial"/>
+                <w:sz w:val="20"/>
+                <w:szCs w:val="20"/>
+              </w:rPr>
+              <w:t>topic</w:t>
+            </w:r>
+            <w:proofErr w:type="spellEnd"/>
+          </w:p>
+        </w:tc>
+        <w:tc>
+          <w:tcPr>
+            <w:tcW w:w="3544" w:type="dxa"/>
+          </w:tcPr>
+          <w:p>
+            <w:pPr>
+              <w:rPr>
+                <w:rFonts w:ascii="Arial" w:hAnsi="Arial" w:cs="Arial"/>
+                <w:sz w:val="20"/>
+                <w:szCs w:val="20"/>
+              </w:rPr>
+            </w:pPr>
+          </w:p>
+        </w:tc>
+      </w:tr>
+    </w:tbl>
+    <w:p>
+      <w:pPr>
         <w:rPr>
           <w:rFonts w:ascii="Arial" w:hAnsi="Arial" w:cs="Arial"/>
           <w:b/>
@@ -1344,6 +4545,7 @@
     <w:lsdException w:name="HTML Sample" w:semiHidden="1" w:unhideWhenUsed="1"/>
     <w:lsdException w:name="HTML Typewriter" w:semiHidden="1" w:unhideWhenUsed="1"/>
     <w:lsdException w:name="HTML Variable" w:semiHidden="1" w:unhideWhenUsed="1"/>
+    <w:lsdException w:name="Normal Table" w:semiHidden="1" w:unhideWhenUsed="1"/>
     <w:lsdException w:name="annotation subject" w:semiHidden="1" w:unhideWhenUsed="1"/>
     <w:lsdException w:name="No List" w:semiHidden="1" w:unhideWhenUsed="1"/>
     <w:lsdException w:name="Outline List 1" w:semiHidden="1" w:unhideWhenUsed="1"/>
@@ -1390,8 +4592,10 @@
     <w:lsdException w:name="Table Subtle 2" w:semiHidden="1" w:unhideWhenUsed="1"/>
     <w:lsdException w:name="Table Web 1" w:semiHidden="1" w:unhideWhenUsed="1"/>
     <w:lsdException w:name="Table Web 2" w:semiHidden="1" w:unhideWhenUsed="1"/>
+    <w:lsdException w:name="Table Web 3" w:semiHidden="1" w:unhideWhenUsed="1"/>
     <w:lsdException w:name="Balloon Text" w:semiHidden="1" w:unhideWhenUsed="1"/>
     <w:lsdException w:name="Table Grid" w:uiPriority="39"/>
+    <w:lsdException w:name="Table Theme" w:semiHidden="1" w:unhideWhenUsed="1"/>
     <w:lsdException w:name="Placeholder Text" w:semiHidden="1"/>
     <w:lsdException w:name="No Spacing" w:uiPriority="1" w:qFormat="1"/>
     <w:lsdException w:name="Light Shading" w:uiPriority="60"/>
@@ -1620,6 +4824,7 @@
   <w:style w:type="character" w:default="1" w:styleId="Fuentedeprrafopredeter">
     <w:name w:val="Default Paragraph Font"/>
     <w:uiPriority w:val="1"/>
+    <w:semiHidden/>
     <w:unhideWhenUsed/>
   </w:style>
   <w:style w:type="table" w:default="1" w:styleId="Tablanormal">
@@ -1965,7 +5170,7 @@
 </file>
 
 <file path=customXml/itemProps1.xml><?xml version="1.0" encoding="utf-8"?>
-<ds:datastoreItem xmlns:ds="http://schemas.openxmlformats.org/officeDocument/2006/customXml" ds:itemID="{9D84C4A2-0409-42FE-A16A-0F82672DF473}">
+<ds:datastoreItem xmlns:ds="http://schemas.openxmlformats.org/officeDocument/2006/customXml" ds:itemID="{087F336B-A80B-4DF0-A73F-B497A146602A}">
   <ds:schemaRefs>
     <ds:schemaRef ds:uri="http://schemas.openxmlformats.org/officeDocument/2006/bibliography"/>
   </ds:schemaRefs>

</xml_diff>

<commit_message>
Added integration tests and fixed unit tests
</commit_message>
<xml_diff>
--- a/docs/Diseño de Pruebas.docx
+++ b/docs/Diseño de Pruebas.docx
@@ -730,6 +730,32 @@
               </w:rPr>
               <w:t xml:space="preserve"> ya que la cantidad de grupos no es mayor que cero.</w:t>
             </w:r>
+            <w:r>
+              <w:rPr>
+                <w:rFonts w:ascii="Arial" w:hAnsi="Arial" w:cs="Arial"/>
+                <w:sz w:val="20"/>
+                <w:szCs w:val="20"/>
+              </w:rPr>
+              <w:t xml:space="preserve"> Se lanzará la excepción de </w:t>
+            </w:r>
+            <w:proofErr w:type="spellStart"/>
+            <w:r>
+              <w:rPr>
+                <w:rFonts w:ascii="Arial" w:hAnsi="Arial" w:cs="Arial"/>
+                <w:sz w:val="20"/>
+                <w:szCs w:val="20"/>
+              </w:rPr>
+              <w:t>NoSuchElementException</w:t>
+            </w:r>
+            <w:proofErr w:type="spellEnd"/>
+            <w:r>
+              <w:rPr>
+                <w:rFonts w:ascii="Arial" w:hAnsi="Arial" w:cs="Arial"/>
+                <w:sz w:val="20"/>
+                <w:szCs w:val="20"/>
+              </w:rPr>
+              <w:t xml:space="preserve"> al no encontrar el valor.</w:t>
+            </w:r>
           </w:p>
         </w:tc>
       </w:tr>
@@ -1038,6 +1064,40 @@
               </w:rPr>
               <w:t xml:space="preserve"> no es mayor que cero</w:t>
             </w:r>
+            <w:r>
+              <w:rPr>
+                <w:rFonts w:ascii="Arial" w:hAnsi="Arial" w:cs="Arial"/>
+                <w:sz w:val="20"/>
+                <w:szCs w:val="20"/>
+              </w:rPr>
+              <w:t xml:space="preserve">. </w:t>
+            </w:r>
+            <w:r>
+              <w:rPr>
+                <w:rFonts w:ascii="Arial" w:hAnsi="Arial" w:cs="Arial"/>
+                <w:sz w:val="20"/>
+                <w:szCs w:val="20"/>
+              </w:rPr>
+              <w:t xml:space="preserve">Se lanzará la excepción de </w:t>
+            </w:r>
+            <w:proofErr w:type="spellStart"/>
+            <w:r>
+              <w:rPr>
+                <w:rFonts w:ascii="Arial" w:hAnsi="Arial" w:cs="Arial"/>
+                <w:sz w:val="20"/>
+                <w:szCs w:val="20"/>
+              </w:rPr>
+              <w:t>NoSuchElementException</w:t>
+            </w:r>
+            <w:proofErr w:type="spellEnd"/>
+            <w:r>
+              <w:rPr>
+                <w:rFonts w:ascii="Arial" w:hAnsi="Arial" w:cs="Arial"/>
+                <w:sz w:val="20"/>
+                <w:szCs w:val="20"/>
+              </w:rPr>
+              <w:t xml:space="preserve"> al no encontrar el valor.</w:t>
+            </w:r>
           </w:p>
         </w:tc>
       </w:tr>
@@ -1553,6 +1613,23 @@
               </w:rPr>
               <w:t xml:space="preserve"> sin generar excepciones</w:t>
             </w:r>
+            <w:r>
+              <w:rPr>
+                <w:rFonts w:ascii="Arial" w:hAnsi="Arial" w:cs="Arial"/>
+                <w:sz w:val="20"/>
+                <w:szCs w:val="20"/>
+              </w:rPr>
+              <w:t>.</w:t>
+            </w:r>
+          </w:p>
+          <w:p>
+            <w:pPr>
+              <w:rPr>
+                <w:rFonts w:ascii="Arial" w:hAnsi="Arial" w:cs="Arial"/>
+                <w:sz w:val="20"/>
+                <w:szCs w:val="20"/>
+              </w:rPr>
+            </w:pPr>
           </w:p>
         </w:tc>
       </w:tr>
@@ -1856,6 +1933,15 @@
               </w:rPr>
               <w:t xml:space="preserve"> ya que la cantidad de grupos no es mayor que cero.</w:t>
             </w:r>
+          </w:p>
+          <w:p>
+            <w:pPr>
+              <w:rPr>
+                <w:rFonts w:ascii="Arial" w:hAnsi="Arial" w:cs="Arial"/>
+                <w:sz w:val="20"/>
+                <w:szCs w:val="20"/>
+              </w:rPr>
+            </w:pPr>
           </w:p>
         </w:tc>
         <w:tc>
@@ -3037,6 +3123,40 @@
               </w:rPr>
               <w:t xml:space="preserve"> que la cantidad de grupos no es mayor que cero.</w:t>
             </w:r>
+            <w:r>
+              <w:rPr>
+                <w:rFonts w:ascii="Arial" w:hAnsi="Arial" w:cs="Arial"/>
+                <w:sz w:val="20"/>
+                <w:szCs w:val="20"/>
+              </w:rPr>
+              <w:t xml:space="preserve"> </w:t>
+            </w:r>
+            <w:r>
+              <w:rPr>
+                <w:rFonts w:ascii="Arial" w:hAnsi="Arial" w:cs="Arial"/>
+                <w:sz w:val="20"/>
+                <w:szCs w:val="20"/>
+              </w:rPr>
+              <w:t xml:space="preserve">Se lanzará la excepción de </w:t>
+            </w:r>
+            <w:proofErr w:type="spellStart"/>
+            <w:r>
+              <w:rPr>
+                <w:rFonts w:ascii="Arial" w:hAnsi="Arial" w:cs="Arial"/>
+                <w:sz w:val="20"/>
+                <w:szCs w:val="20"/>
+              </w:rPr>
+              <w:t>NoSuchElementException</w:t>
+            </w:r>
+            <w:proofErr w:type="spellEnd"/>
+            <w:r>
+              <w:rPr>
+                <w:rFonts w:ascii="Arial" w:hAnsi="Arial" w:cs="Arial"/>
+                <w:sz w:val="20"/>
+                <w:szCs w:val="20"/>
+              </w:rPr>
+              <w:t xml:space="preserve"> al no encontrar el valor.</w:t>
+            </w:r>
           </w:p>
         </w:tc>
       </w:tr>
@@ -3343,6 +3463,40 @@
               </w:rPr>
               <w:t xml:space="preserve"> no es mayor que cero</w:t>
             </w:r>
+            <w:r>
+              <w:rPr>
+                <w:rFonts w:ascii="Arial" w:hAnsi="Arial" w:cs="Arial"/>
+                <w:sz w:val="20"/>
+                <w:szCs w:val="20"/>
+              </w:rPr>
+              <w:t xml:space="preserve">. </w:t>
+            </w:r>
+            <w:r>
+              <w:rPr>
+                <w:rFonts w:ascii="Arial" w:hAnsi="Arial" w:cs="Arial"/>
+                <w:sz w:val="20"/>
+                <w:szCs w:val="20"/>
+              </w:rPr>
+              <w:t xml:space="preserve">Se lanzará la excepción de </w:t>
+            </w:r>
+            <w:proofErr w:type="spellStart"/>
+            <w:r>
+              <w:rPr>
+                <w:rFonts w:ascii="Arial" w:hAnsi="Arial" w:cs="Arial"/>
+                <w:sz w:val="20"/>
+                <w:szCs w:val="20"/>
+              </w:rPr>
+              <w:t>NoSuchElementException</w:t>
+            </w:r>
+            <w:proofErr w:type="spellEnd"/>
+            <w:r>
+              <w:rPr>
+                <w:rFonts w:ascii="Arial" w:hAnsi="Arial" w:cs="Arial"/>
+                <w:sz w:val="20"/>
+                <w:szCs w:val="20"/>
+              </w:rPr>
+              <w:t xml:space="preserve"> al no encontrar el valor.</w:t>
+            </w:r>
           </w:p>
         </w:tc>
       </w:tr>
@@ -3652,6 +3806,49 @@
               </w:rPr>
               <w:t xml:space="preserve"> no es encontrado en el repositorio</w:t>
             </w:r>
+            <w:r>
+              <w:rPr>
+                <w:rFonts w:ascii="Arial" w:hAnsi="Arial" w:cs="Arial"/>
+                <w:sz w:val="20"/>
+                <w:szCs w:val="20"/>
+              </w:rPr>
+              <w:t>.</w:t>
+            </w:r>
+          </w:p>
+          <w:p>
+            <w:pPr>
+              <w:rPr>
+                <w:rFonts w:ascii="Arial" w:hAnsi="Arial" w:cs="Arial"/>
+                <w:sz w:val="20"/>
+                <w:szCs w:val="20"/>
+              </w:rPr>
+            </w:pPr>
+            <w:r>
+              <w:rPr>
+                <w:rFonts w:ascii="Arial" w:hAnsi="Arial" w:cs="Arial"/>
+                <w:sz w:val="20"/>
+                <w:szCs w:val="20"/>
+              </w:rPr>
+              <w:t xml:space="preserve">Se lanzará la excepción de </w:t>
+            </w:r>
+            <w:proofErr w:type="spellStart"/>
+            <w:r>
+              <w:rPr>
+                <w:rFonts w:ascii="Arial" w:hAnsi="Arial" w:cs="Arial"/>
+                <w:sz w:val="20"/>
+                <w:szCs w:val="20"/>
+              </w:rPr>
+              <w:t>NoSuchElementException</w:t>
+            </w:r>
+            <w:proofErr w:type="spellEnd"/>
+            <w:r>
+              <w:rPr>
+                <w:rFonts w:ascii="Arial" w:hAnsi="Arial" w:cs="Arial"/>
+                <w:sz w:val="20"/>
+                <w:szCs w:val="20"/>
+              </w:rPr>
+              <w:t xml:space="preserve"> al no encontrar el valor.</w:t>
+            </w:r>
           </w:p>
         </w:tc>
       </w:tr>
@@ -3893,7 +4090,19 @@
               <w:rPr>
                 <w:lang w:val="en-US"/>
               </w:rPr>
-              <w:t>Id = 0, Name= “Game 1</w:t>
+              <w:t xml:space="preserve">Id = </w:t>
+            </w:r>
+            <w:r>
+              <w:rPr>
+                <w:lang w:val="en-US"/>
+              </w:rPr>
+              <w:t>4</w:t>
+            </w:r>
+            <w:r>
+              <w:rPr>
+                <w:lang w:val="en-US"/>
+              </w:rPr>
+              <w:t>, Name= “Game 1</w:t>
             </w:r>
             <w:r>
               <w:rPr>
@@ -5053,10 +5262,7 @@
           </w:tcPr>
           <w:p>
             <w:r>
-              <w:t>S</w:t>
-            </w:r>
-            <w:r>
-              <w:t>ave</w:t>
+              <w:t>Save</w:t>
             </w:r>
             <w:r>
               <w:t>2</w:t>
@@ -5268,15 +5474,7 @@
                 <w:sz w:val="20"/>
                 <w:szCs w:val="20"/>
               </w:rPr>
-              <w:t xml:space="preserve"> </w:t>
-            </w:r>
-            <w:r>
-              <w:rPr>
-                <w:rFonts w:ascii="Arial" w:hAnsi="Arial" w:cs="Arial"/>
-                <w:sz w:val="20"/>
-                <w:szCs w:val="20"/>
-              </w:rPr>
-              <w:t xml:space="preserve">y las </w:t>
+              <w:t xml:space="preserve"> y las </w:t>
             </w:r>
             <w:proofErr w:type="spellStart"/>
             <w:r>
@@ -5587,7 +5785,6 @@
             <w:vAlign w:val="center"/>
           </w:tcPr>
           <w:p>
-            <w:bookmarkStart w:id="0" w:name="_GoBack" w:colFirst="3" w:colLast="3"/>
             <w:proofErr w:type="spellStart"/>
             <w:proofErr w:type="gramStart"/>
             <w:r>
@@ -5855,10 +6052,17 @@
               </w:rPr>
               <w:t xml:space="preserve"> sin generar excepciones</w:t>
             </w:r>
+            <w:r>
+              <w:rPr>
+                <w:rFonts w:ascii="Arial" w:hAnsi="Arial" w:cs="Arial"/>
+                <w:sz w:val="20"/>
+                <w:szCs w:val="20"/>
+              </w:rPr>
+              <w:t>.</w:t>
+            </w:r>
           </w:p>
         </w:tc>
       </w:tr>
-      <w:bookmarkEnd w:id="0"/>
       <w:tr>
         <w:trPr>
           <w:trHeight w:val="413"/>
@@ -5997,19 +6201,7 @@
               <w:rPr>
                 <w:lang w:val="en-US"/>
               </w:rPr>
-              <w:t>=”</w:t>
-            </w:r>
-            <w:r>
-              <w:rPr>
-                <w:lang w:val="en-US"/>
-              </w:rPr>
-              <w:t>0</w:t>
-            </w:r>
-            <w:r>
-              <w:rPr>
-                <w:lang w:val="en-US"/>
-              </w:rPr>
-              <w:t xml:space="preserve">”, </w:t>
+              <w:t xml:space="preserve">=”0”, </w:t>
             </w:r>
           </w:p>
           <w:p>
@@ -6100,7 +6292,6 @@
               <w:t xml:space="preserve">No se guarda el </w:t>
             </w:r>
             <w:proofErr w:type="spellStart"/>
-            <w:proofErr w:type="gramStart"/>
             <w:r>
               <w:rPr>
                 <w:rFonts w:ascii="Arial" w:hAnsi="Arial" w:cs="Arial"/>
@@ -6116,16 +6307,7 @@
                 <w:sz w:val="20"/>
                 <w:szCs w:val="20"/>
               </w:rPr>
-              <w:t xml:space="preserve">  ya</w:t>
-            </w:r>
-            <w:proofErr w:type="gramEnd"/>
-            <w:r>
-              <w:rPr>
-                <w:rFonts w:ascii="Arial" w:hAnsi="Arial" w:cs="Arial"/>
-                <w:sz w:val="20"/>
-                <w:szCs w:val="20"/>
-              </w:rPr>
-              <w:t xml:space="preserve"> que el valor del negocio no es mayor a cero</w:t>
+              <w:t xml:space="preserve"> ya que el valor del negocio no es mayor a cero</w:t>
             </w:r>
           </w:p>
         </w:tc>
@@ -6151,7 +6333,6 @@
               <w:t xml:space="preserve">No se guarda el </w:t>
             </w:r>
             <w:proofErr w:type="spellStart"/>
-            <w:proofErr w:type="gramStart"/>
             <w:r>
               <w:rPr>
                 <w:rFonts w:ascii="Arial" w:hAnsi="Arial" w:cs="Arial"/>
@@ -6167,16 +6348,50 @@
                 <w:sz w:val="20"/>
                 <w:szCs w:val="20"/>
               </w:rPr>
-              <w:t xml:space="preserve">  ya</w:t>
-            </w:r>
-            <w:proofErr w:type="gramEnd"/>
-            <w:r>
-              <w:rPr>
-                <w:rFonts w:ascii="Arial" w:hAnsi="Arial" w:cs="Arial"/>
-                <w:sz w:val="20"/>
-                <w:szCs w:val="20"/>
-              </w:rPr>
-              <w:t xml:space="preserve"> que el valor del negocio no es mayor a cero</w:t>
+              <w:t xml:space="preserve"> ya que el valor del negocio no es mayor a cero</w:t>
+            </w:r>
+            <w:r>
+              <w:rPr>
+                <w:rFonts w:ascii="Arial" w:hAnsi="Arial" w:cs="Arial"/>
+                <w:sz w:val="20"/>
+                <w:szCs w:val="20"/>
+              </w:rPr>
+              <w:t>.</w:t>
+            </w:r>
+          </w:p>
+          <w:p>
+            <w:pPr>
+              <w:rPr>
+                <w:rFonts w:ascii="Arial" w:hAnsi="Arial" w:cs="Arial"/>
+                <w:sz w:val="20"/>
+                <w:szCs w:val="20"/>
+              </w:rPr>
+            </w:pPr>
+            <w:r>
+              <w:rPr>
+                <w:rFonts w:ascii="Arial" w:hAnsi="Arial" w:cs="Arial"/>
+                <w:sz w:val="20"/>
+                <w:szCs w:val="20"/>
+              </w:rPr>
+              <w:t xml:space="preserve">Se lanzará la excepción de </w:t>
+            </w:r>
+            <w:proofErr w:type="spellStart"/>
+            <w:r>
+              <w:rPr>
+                <w:rFonts w:ascii="Arial" w:hAnsi="Arial" w:cs="Arial"/>
+                <w:sz w:val="20"/>
+                <w:szCs w:val="20"/>
+              </w:rPr>
+              <w:t>NoSuchElementException</w:t>
+            </w:r>
+            <w:proofErr w:type="spellEnd"/>
+            <w:r>
+              <w:rPr>
+                <w:rFonts w:ascii="Arial" w:hAnsi="Arial" w:cs="Arial"/>
+                <w:sz w:val="20"/>
+                <w:szCs w:val="20"/>
+              </w:rPr>
+              <w:t xml:space="preserve"> al no encontrar el valor.</w:t>
             </w:r>
           </w:p>
         </w:tc>
@@ -6494,6 +6709,49 @@
               </w:rPr>
               <w:t xml:space="preserve"> no es mayor que cero</w:t>
             </w:r>
+            <w:r>
+              <w:rPr>
+                <w:rFonts w:ascii="Arial" w:hAnsi="Arial" w:cs="Arial"/>
+                <w:sz w:val="20"/>
+                <w:szCs w:val="20"/>
+              </w:rPr>
+              <w:t>.</w:t>
+            </w:r>
+          </w:p>
+          <w:p>
+            <w:pPr>
+              <w:rPr>
+                <w:rFonts w:ascii="Arial" w:hAnsi="Arial" w:cs="Arial"/>
+                <w:sz w:val="20"/>
+                <w:szCs w:val="20"/>
+              </w:rPr>
+            </w:pPr>
+            <w:r>
+              <w:rPr>
+                <w:rFonts w:ascii="Arial" w:hAnsi="Arial" w:cs="Arial"/>
+                <w:sz w:val="20"/>
+                <w:szCs w:val="20"/>
+              </w:rPr>
+              <w:t xml:space="preserve">Se lanzará la excepción de </w:t>
+            </w:r>
+            <w:proofErr w:type="spellStart"/>
+            <w:r>
+              <w:rPr>
+                <w:rFonts w:ascii="Arial" w:hAnsi="Arial" w:cs="Arial"/>
+                <w:sz w:val="20"/>
+                <w:szCs w:val="20"/>
+              </w:rPr>
+              <w:t>NoSuchElementException</w:t>
+            </w:r>
+            <w:proofErr w:type="spellEnd"/>
+            <w:r>
+              <w:rPr>
+                <w:rFonts w:ascii="Arial" w:hAnsi="Arial" w:cs="Arial"/>
+                <w:sz w:val="20"/>
+                <w:szCs w:val="20"/>
+              </w:rPr>
+              <w:t xml:space="preserve"> al no encontrar el valor.</w:t>
+            </w:r>
           </w:p>
         </w:tc>
       </w:tr>
@@ -6614,19 +6872,7 @@
               <w:rPr>
                 <w:lang w:val="en-US"/>
               </w:rPr>
-              <w:t>priority=”</w:t>
-            </w:r>
-            <w:r>
-              <w:rPr>
-                <w:lang w:val="en-US"/>
-              </w:rPr>
-              <w:t>0</w:t>
-            </w:r>
-            <w:r>
-              <w:rPr>
-                <w:lang w:val="en-US"/>
-              </w:rPr>
-              <w:t xml:space="preserve">”, </w:t>
+              <w:t xml:space="preserve">priority=”0”, </w:t>
             </w:r>
             <w:proofErr w:type="spellStart"/>
             <w:r>
@@ -6743,15 +6989,7 @@
                 <w:sz w:val="20"/>
                 <w:szCs w:val="20"/>
               </w:rPr>
-              <w:t xml:space="preserve"> ya que </w:t>
-            </w:r>
-            <w:r>
-              <w:rPr>
-                <w:rFonts w:ascii="Arial" w:hAnsi="Arial" w:cs="Arial"/>
-                <w:sz w:val="20"/>
-                <w:szCs w:val="20"/>
-              </w:rPr>
-              <w:t>la prioridad no es mayor que cero</w:t>
+              <w:t xml:space="preserve"> ya que la prioridad no es mayor que cero</w:t>
             </w:r>
           </w:p>
         </w:tc>
@@ -6793,6 +7031,49 @@
                 <w:szCs w:val="20"/>
               </w:rPr>
               <w:t xml:space="preserve"> ya que la prioridad no es mayor que cero</w:t>
+            </w:r>
+            <w:r>
+              <w:rPr>
+                <w:rFonts w:ascii="Arial" w:hAnsi="Arial" w:cs="Arial"/>
+                <w:sz w:val="20"/>
+                <w:szCs w:val="20"/>
+              </w:rPr>
+              <w:t>.</w:t>
+            </w:r>
+          </w:p>
+          <w:p>
+            <w:pPr>
+              <w:rPr>
+                <w:rFonts w:ascii="Arial" w:hAnsi="Arial" w:cs="Arial"/>
+                <w:sz w:val="20"/>
+                <w:szCs w:val="20"/>
+              </w:rPr>
+            </w:pPr>
+            <w:r>
+              <w:rPr>
+                <w:rFonts w:ascii="Arial" w:hAnsi="Arial" w:cs="Arial"/>
+                <w:sz w:val="20"/>
+                <w:szCs w:val="20"/>
+              </w:rPr>
+              <w:t xml:space="preserve">Se lanzará la excepción de </w:t>
+            </w:r>
+            <w:proofErr w:type="spellStart"/>
+            <w:r>
+              <w:rPr>
+                <w:rFonts w:ascii="Arial" w:hAnsi="Arial" w:cs="Arial"/>
+                <w:sz w:val="20"/>
+                <w:szCs w:val="20"/>
+              </w:rPr>
+              <w:t>NoSuchElementException</w:t>
+            </w:r>
+            <w:proofErr w:type="spellEnd"/>
+            <w:r>
+              <w:rPr>
+                <w:rFonts w:ascii="Arial" w:hAnsi="Arial" w:cs="Arial"/>
+                <w:sz w:val="20"/>
+                <w:szCs w:val="20"/>
+              </w:rPr>
+              <w:t xml:space="preserve"> al no encontrar el valor.</w:t>
             </w:r>
           </w:p>
         </w:tc>
@@ -7103,6 +7384,51 @@
               </w:rPr>
               <w:t xml:space="preserve"> no es encontrado en el repositorio</w:t>
             </w:r>
+            <w:r>
+              <w:rPr>
+                <w:rFonts w:ascii="Arial" w:hAnsi="Arial" w:cs="Arial"/>
+                <w:sz w:val="20"/>
+                <w:szCs w:val="20"/>
+              </w:rPr>
+              <w:t>.</w:t>
+            </w:r>
+          </w:p>
+          <w:p>
+            <w:pPr>
+              <w:rPr>
+                <w:rFonts w:ascii="Arial" w:hAnsi="Arial" w:cs="Arial"/>
+                <w:sz w:val="20"/>
+                <w:szCs w:val="20"/>
+              </w:rPr>
+            </w:pPr>
+            <w:r>
+              <w:rPr>
+                <w:rFonts w:ascii="Arial" w:hAnsi="Arial" w:cs="Arial"/>
+                <w:sz w:val="20"/>
+                <w:szCs w:val="20"/>
+              </w:rPr>
+              <w:t xml:space="preserve">Se lanzará la excepción de </w:t>
+            </w:r>
+            <w:proofErr w:type="spellStart"/>
+            <w:r>
+              <w:rPr>
+                <w:rFonts w:ascii="Arial" w:hAnsi="Arial" w:cs="Arial"/>
+                <w:sz w:val="20"/>
+                <w:szCs w:val="20"/>
+              </w:rPr>
+              <w:t>NoSuchElementException</w:t>
+            </w:r>
+            <w:proofErr w:type="spellEnd"/>
+            <w:r>
+              <w:rPr>
+                <w:rFonts w:ascii="Arial" w:hAnsi="Arial" w:cs="Arial"/>
+                <w:sz w:val="20"/>
+                <w:szCs w:val="20"/>
+              </w:rPr>
+              <w:t xml:space="preserve"> al no encontrar el valor.</w:t>
+            </w:r>
+            <w:bookmarkStart w:id="0" w:name="_GoBack"/>
+            <w:bookmarkEnd w:id="0"/>
           </w:p>
         </w:tc>
       </w:tr>
@@ -7513,23 +7839,7 @@
                 <w:sz w:val="20"/>
                 <w:szCs w:val="20"/>
               </w:rPr>
-              <w:t xml:space="preserve">Se </w:t>
-            </w:r>
-            <w:r>
-              <w:rPr>
-                <w:rFonts w:ascii="Arial" w:hAnsi="Arial" w:cs="Arial"/>
-                <w:sz w:val="20"/>
-                <w:szCs w:val="20"/>
-              </w:rPr>
-              <w:t>actualiza</w:t>
-            </w:r>
-            <w:r>
-              <w:rPr>
-                <w:rFonts w:ascii="Arial" w:hAnsi="Arial" w:cs="Arial"/>
-                <w:sz w:val="20"/>
-                <w:szCs w:val="20"/>
-              </w:rPr>
-              <w:t xml:space="preserve"> correctamente el </w:t>
+              <w:t xml:space="preserve">Se actualiza correctamente el </w:t>
             </w:r>
             <w:proofErr w:type="spellStart"/>
             <w:r>
@@ -7731,19 +8041,7 @@
               <w:rPr>
                 <w:lang w:val="en-US"/>
               </w:rPr>
-              <w:t>=”</w:t>
-            </w:r>
-            <w:r>
-              <w:rPr>
-                <w:lang w:val="en-US"/>
-              </w:rPr>
-              <w:t>0</w:t>
-            </w:r>
-            <w:r>
-              <w:rPr>
-                <w:lang w:val="en-US"/>
-              </w:rPr>
-              <w:t xml:space="preserve">”, </w:t>
+              <w:t xml:space="preserve">=”0”, </w:t>
             </w:r>
           </w:p>
           <w:p>
@@ -7831,23 +8129,7 @@
                 <w:sz w:val="20"/>
                 <w:szCs w:val="20"/>
               </w:rPr>
-              <w:t xml:space="preserve">No se </w:t>
-            </w:r>
-            <w:r>
-              <w:rPr>
-                <w:rFonts w:ascii="Arial" w:hAnsi="Arial" w:cs="Arial"/>
-                <w:sz w:val="20"/>
-                <w:szCs w:val="20"/>
-              </w:rPr>
-              <w:t>actualiza</w:t>
-            </w:r>
-            <w:r>
-              <w:rPr>
-                <w:rFonts w:ascii="Arial" w:hAnsi="Arial" w:cs="Arial"/>
-                <w:sz w:val="20"/>
-                <w:szCs w:val="20"/>
-              </w:rPr>
-              <w:t xml:space="preserve"> el </w:t>
+              <w:t xml:space="preserve">No se actualiza el </w:t>
             </w:r>
             <w:proofErr w:type="spellStart"/>
             <w:proofErr w:type="gramStart"/>
@@ -8063,19 +8345,7 @@
               <w:rPr>
                 <w:lang w:val="en-US"/>
               </w:rPr>
-              <w:t>=”</w:t>
-            </w:r>
-            <w:r>
-              <w:rPr>
-                <w:lang w:val="en-US"/>
-              </w:rPr>
-              <w:t>5</w:t>
-            </w:r>
-            <w:r>
-              <w:rPr>
-                <w:lang w:val="en-US"/>
-              </w:rPr>
-              <w:t xml:space="preserve">”, </w:t>
+              <w:t xml:space="preserve">=”5”, </w:t>
             </w:r>
           </w:p>
           <w:p>
@@ -8163,23 +8433,7 @@
                 <w:sz w:val="20"/>
                 <w:szCs w:val="20"/>
               </w:rPr>
-              <w:t xml:space="preserve">No se </w:t>
-            </w:r>
-            <w:r>
-              <w:rPr>
-                <w:rFonts w:ascii="Arial" w:hAnsi="Arial" w:cs="Arial"/>
-                <w:sz w:val="20"/>
-                <w:szCs w:val="20"/>
-              </w:rPr>
-              <w:t>actualiza</w:t>
-            </w:r>
-            <w:r>
-              <w:rPr>
-                <w:rFonts w:ascii="Arial" w:hAnsi="Arial" w:cs="Arial"/>
-                <w:sz w:val="20"/>
-                <w:szCs w:val="20"/>
-              </w:rPr>
-              <w:t xml:space="preserve"> el </w:t>
+              <w:t xml:space="preserve">No se actualiza el </w:t>
             </w:r>
             <w:proofErr w:type="spellStart"/>
             <w:r>
@@ -8403,19 +8657,7 @@
               <w:rPr>
                 <w:lang w:val="en-US"/>
               </w:rPr>
-              <w:t>priority=”</w:t>
-            </w:r>
-            <w:r>
-              <w:rPr>
-                <w:lang w:val="en-US"/>
-              </w:rPr>
-              <w:t>0</w:t>
-            </w:r>
-            <w:r>
-              <w:rPr>
-                <w:lang w:val="en-US"/>
-              </w:rPr>
-              <w:t xml:space="preserve">”, </w:t>
+              <w:t xml:space="preserve">priority=”0”, </w:t>
             </w:r>
             <w:proofErr w:type="spellStart"/>
             <w:r>
@@ -8429,19 +8671,7 @@
               <w:rPr>
                 <w:lang w:val="en-US"/>
               </w:rPr>
-              <w:t>=”</w:t>
-            </w:r>
-            <w:r>
-              <w:rPr>
-                <w:lang w:val="en-US"/>
-              </w:rPr>
-              <w:t>5</w:t>
-            </w:r>
-            <w:r>
-              <w:rPr>
-                <w:lang w:val="en-US"/>
-              </w:rPr>
-              <w:t xml:space="preserve">”, </w:t>
+              <w:t xml:space="preserve">=”5”, </w:t>
             </w:r>
           </w:p>
           <w:p>
@@ -8529,23 +8759,7 @@
                 <w:sz w:val="20"/>
                 <w:szCs w:val="20"/>
               </w:rPr>
-              <w:t xml:space="preserve">No se </w:t>
-            </w:r>
-            <w:r>
-              <w:rPr>
-                <w:rFonts w:ascii="Arial" w:hAnsi="Arial" w:cs="Arial"/>
-                <w:sz w:val="20"/>
-                <w:szCs w:val="20"/>
-              </w:rPr>
-              <w:t>actualiza</w:t>
-            </w:r>
-            <w:r>
-              <w:rPr>
-                <w:rFonts w:ascii="Arial" w:hAnsi="Arial" w:cs="Arial"/>
-                <w:sz w:val="20"/>
-                <w:szCs w:val="20"/>
-              </w:rPr>
-              <w:t xml:space="preserve"> el </w:t>
+              <w:t xml:space="preserve">No se actualiza el </w:t>
             </w:r>
             <w:proofErr w:type="spellStart"/>
             <w:r>
@@ -9379,7 +9593,7 @@
 </file>
 
 <file path=customXml/itemProps1.xml><?xml version="1.0" encoding="utf-8"?>
-<ds:datastoreItem xmlns:ds="http://schemas.openxmlformats.org/officeDocument/2006/customXml" ds:itemID="{8C7B9EA7-ACEE-4E23-9FEE-59CB59216E62}">
+<ds:datastoreItem xmlns:ds="http://schemas.openxmlformats.org/officeDocument/2006/customXml" ds:itemID="{F4B8261D-64DF-4EBC-8A7C-BA14D8993F05}">
   <ds:schemaRefs>
     <ds:schemaRef ds:uri="http://schemas.openxmlformats.org/officeDocument/2006/bibliography"/>
   </ds:schemaRefs>

</xml_diff>